<commit_message>
ajout dcp dans le mémoire et outils de modélisation et de développement
</commit_message>
<xml_diff>
--- a/Documents/theme/glossaire.docx
+++ b/Documents/theme/glossaire.docx
@@ -63,6 +63,12 @@
             <w:insideV w:val="none" w:color="auto" w:sz="0" w:space="0"/>
           </w:tblBorders>
           <w:tblLayout w:type="fixed"/>
+          <w:tblCellMar>
+            <w:top w:w="55" w:type="dxa"/>
+            <w:left w:w="48" w:type="dxa"/>
+            <w:bottom w:w="55" w:type="dxa"/>
+            <w:right w:w="55" w:type="dxa"/>
+          </w:tblCellMar>
         </w:tblPrEx>
         <w:tc>
           <w:tcPr>
@@ -128,520 +134,6 @@
               </w:rPr>
               <w:t>Signification</w:t>
             </w:r>
-          </w:p>
-        </w:tc>
-      </w:tr>
-      <w:tr>
-        <w:tblPrEx>
-          <w:tblBorders>
-            <w:top w:val="single" w:color="000001" w:sz="2" w:space="0"/>
-            <w:left w:val="single" w:color="000001" w:sz="2" w:space="0"/>
-            <w:bottom w:val="single" w:color="000001" w:sz="2" w:space="0"/>
-            <w:right w:val="none" w:color="auto" w:sz="0" w:space="0"/>
-            <w:insideH w:val="single" w:color="000001" w:sz="2" w:space="0"/>
-            <w:insideV w:val="none" w:color="auto" w:sz="0" w:space="0"/>
-          </w:tblBorders>
-          <w:tblLayout w:type="fixed"/>
-        </w:tblPrEx>
-        <w:tc>
-          <w:tcPr>
-            <w:tcW w:w="2781" w:type="dxa"/>
-            <w:tcBorders>
-              <w:top w:val="single" w:color="000001" w:sz="2" w:space="0"/>
-              <w:left w:val="single" w:color="000001" w:sz="2" w:space="0"/>
-              <w:bottom w:val="single" w:color="000001" w:sz="2" w:space="0"/>
-              <w:insideH w:val="single" w:sz="2" w:space="0"/>
-            </w:tcBorders>
-            <w:shd w:val="clear" w:color="auto" w:fill="auto"/>
-            <w:tcMar>
-              <w:left w:w="48" w:type="dxa"/>
-            </w:tcMar>
-          </w:tcPr>
-          <w:p>
-            <w:pPr>
-              <w:pStyle w:val="9"/>
-              <w:jc w:val="both"/>
-            </w:pPr>
-            <w:r>
-              <w:t>ANINF</w:t>
-            </w:r>
-          </w:p>
-        </w:tc>
-        <w:tc>
-          <w:tcPr>
-            <w:tcW w:w="6856" w:type="dxa"/>
-            <w:tcBorders>
-              <w:top w:val="single" w:color="000001" w:sz="2" w:space="0"/>
-              <w:left w:val="single" w:color="000001" w:sz="2" w:space="0"/>
-              <w:bottom w:val="single" w:color="000001" w:sz="2" w:space="0"/>
-              <w:right w:val="single" w:color="000001" w:sz="2" w:space="0"/>
-              <w:insideH w:val="single" w:sz="2" w:space="0"/>
-              <w:insideV w:val="single" w:sz="2" w:space="0"/>
-            </w:tcBorders>
-            <w:shd w:val="clear" w:color="auto" w:fill="auto"/>
-            <w:tcMar>
-              <w:left w:w="48" w:type="dxa"/>
-            </w:tcMar>
-          </w:tcPr>
-          <w:p>
-            <w:pPr>
-              <w:pStyle w:val="9"/>
-              <w:jc w:val="both"/>
-            </w:pPr>
-            <w:r>
-              <w:t>Agence Nationale des Infrastructures Numériques et des Fréquences</w:t>
-            </w:r>
-          </w:p>
-        </w:tc>
-      </w:tr>
-      <w:tr>
-        <w:tblPrEx>
-          <w:tblBorders>
-            <w:top w:val="single" w:color="000001" w:sz="2" w:space="0"/>
-            <w:left w:val="single" w:color="000001" w:sz="2" w:space="0"/>
-            <w:bottom w:val="single" w:color="000001" w:sz="2" w:space="0"/>
-            <w:right w:val="none" w:color="auto" w:sz="0" w:space="0"/>
-            <w:insideH w:val="single" w:color="000001" w:sz="2" w:space="0"/>
-            <w:insideV w:val="none" w:color="auto" w:sz="0" w:space="0"/>
-          </w:tblBorders>
-          <w:tblLayout w:type="fixed"/>
-        </w:tblPrEx>
-        <w:tc>
-          <w:tcPr>
-            <w:tcW w:w="2781" w:type="dxa"/>
-            <w:tcBorders>
-              <w:left w:val="single" w:color="000001" w:sz="2" w:space="0"/>
-              <w:bottom w:val="single" w:color="000001" w:sz="2" w:space="0"/>
-              <w:insideH w:val="single" w:sz="2" w:space="0"/>
-            </w:tcBorders>
-            <w:shd w:val="clear" w:color="auto" w:fill="auto"/>
-            <w:tcMar>
-              <w:left w:w="48" w:type="dxa"/>
-            </w:tcMar>
-          </w:tcPr>
-          <w:p>
-            <w:pPr>
-              <w:pStyle w:val="9"/>
-              <w:jc w:val="both"/>
-            </w:pPr>
-            <w:r>
-              <w:t>CD</w:t>
-            </w:r>
-          </w:p>
-        </w:tc>
-        <w:tc>
-          <w:tcPr>
-            <w:tcW w:w="6856" w:type="dxa"/>
-            <w:tcBorders>
-              <w:left w:val="single" w:color="000001" w:sz="2" w:space="0"/>
-              <w:bottom w:val="single" w:color="000001" w:sz="2" w:space="0"/>
-              <w:right w:val="single" w:color="000001" w:sz="2" w:space="0"/>
-              <w:insideH w:val="single" w:sz="2" w:space="0"/>
-              <w:insideV w:val="single" w:sz="2" w:space="0"/>
-            </w:tcBorders>
-            <w:shd w:val="clear" w:color="auto" w:fill="auto"/>
-            <w:tcMar>
-              <w:left w:w="48" w:type="dxa"/>
-            </w:tcMar>
-          </w:tcPr>
-          <w:p>
-            <w:pPr>
-              <w:pStyle w:val="9"/>
-              <w:jc w:val="both"/>
-            </w:pPr>
-            <w:r>
-              <w:t>Compact Disc</w:t>
-            </w:r>
-          </w:p>
-        </w:tc>
-      </w:tr>
-      <w:tr>
-        <w:tblPrEx>
-          <w:tblBorders>
-            <w:top w:val="single" w:color="000001" w:sz="2" w:space="0"/>
-            <w:left w:val="single" w:color="000001" w:sz="2" w:space="0"/>
-            <w:bottom w:val="single" w:color="000001" w:sz="2" w:space="0"/>
-            <w:right w:val="none" w:color="auto" w:sz="0" w:space="0"/>
-            <w:insideH w:val="single" w:color="000001" w:sz="2" w:space="0"/>
-            <w:insideV w:val="none" w:color="auto" w:sz="0" w:space="0"/>
-          </w:tblBorders>
-          <w:tblLayout w:type="fixed"/>
-        </w:tblPrEx>
-        <w:tc>
-          <w:tcPr>
-            <w:tcW w:w="2781" w:type="dxa"/>
-            <w:tcBorders>
-              <w:top w:val="single" w:color="000001" w:sz="2" w:space="0"/>
-              <w:left w:val="single" w:color="000001" w:sz="2" w:space="0"/>
-              <w:bottom w:val="single" w:color="000001" w:sz="2" w:space="0"/>
-              <w:insideH w:val="single" w:sz="2" w:space="0"/>
-            </w:tcBorders>
-            <w:shd w:val="clear" w:color="auto" w:fill="auto"/>
-            <w:tcMar>
-              <w:left w:w="48" w:type="dxa"/>
-            </w:tcMar>
-          </w:tcPr>
-          <w:p>
-            <w:pPr>
-              <w:pStyle w:val="9"/>
-              <w:jc w:val="both"/>
-            </w:pPr>
-            <w:r>
-              <w:t>DRM</w:t>
-            </w:r>
-          </w:p>
-        </w:tc>
-        <w:tc>
-          <w:tcPr>
-            <w:tcW w:w="6856" w:type="dxa"/>
-            <w:tcBorders>
-              <w:top w:val="single" w:color="000001" w:sz="2" w:space="0"/>
-              <w:left w:val="single" w:color="000001" w:sz="2" w:space="0"/>
-              <w:bottom w:val="single" w:color="000001" w:sz="2" w:space="0"/>
-              <w:right w:val="single" w:color="000001" w:sz="2" w:space="0"/>
-              <w:insideH w:val="single" w:sz="2" w:space="0"/>
-              <w:insideV w:val="single" w:sz="2" w:space="0"/>
-            </w:tcBorders>
-            <w:shd w:val="clear" w:color="auto" w:fill="auto"/>
-            <w:tcMar>
-              <w:left w:w="48" w:type="dxa"/>
-            </w:tcMar>
-          </w:tcPr>
-          <w:p>
-            <w:pPr>
-              <w:pStyle w:val="9"/>
-              <w:jc w:val="both"/>
-            </w:pPr>
-            <w:r>
-              <w:t>Digital Rights Management</w:t>
-            </w:r>
-          </w:p>
-        </w:tc>
-      </w:tr>
-      <w:tr>
-        <w:tblPrEx>
-          <w:tblBorders>
-            <w:top w:val="single" w:color="000001" w:sz="2" w:space="0"/>
-            <w:left w:val="single" w:color="000001" w:sz="2" w:space="0"/>
-            <w:bottom w:val="single" w:color="000001" w:sz="2" w:space="0"/>
-            <w:right w:val="none" w:color="auto" w:sz="0" w:space="0"/>
-            <w:insideH w:val="single" w:color="000001" w:sz="2" w:space="0"/>
-            <w:insideV w:val="none" w:color="auto" w:sz="0" w:space="0"/>
-          </w:tblBorders>
-          <w:tblLayout w:type="fixed"/>
-        </w:tblPrEx>
-        <w:tc>
-          <w:tcPr>
-            <w:tcW w:w="2781" w:type="dxa"/>
-            <w:tcBorders>
-              <w:left w:val="single" w:color="000001" w:sz="2" w:space="0"/>
-              <w:bottom w:val="single" w:color="000001" w:sz="2" w:space="0"/>
-              <w:insideH w:val="single" w:sz="2" w:space="0"/>
-            </w:tcBorders>
-            <w:shd w:val="clear" w:color="auto" w:fill="auto"/>
-            <w:tcMar>
-              <w:left w:w="48" w:type="dxa"/>
-            </w:tcMar>
-          </w:tcPr>
-          <w:p>
-            <w:pPr>
-              <w:pStyle w:val="9"/>
-              <w:jc w:val="both"/>
-            </w:pPr>
-            <w:r>
-              <w:t>DVD</w:t>
-            </w:r>
-          </w:p>
-        </w:tc>
-        <w:tc>
-          <w:tcPr>
-            <w:tcW w:w="6856" w:type="dxa"/>
-            <w:tcBorders>
-              <w:left w:val="single" w:color="000001" w:sz="2" w:space="0"/>
-              <w:bottom w:val="single" w:color="000001" w:sz="2" w:space="0"/>
-              <w:right w:val="single" w:color="000001" w:sz="2" w:space="0"/>
-              <w:insideH w:val="single" w:sz="2" w:space="0"/>
-              <w:insideV w:val="single" w:sz="2" w:space="0"/>
-            </w:tcBorders>
-            <w:shd w:val="clear" w:color="auto" w:fill="auto"/>
-            <w:tcMar>
-              <w:left w:w="48" w:type="dxa"/>
-            </w:tcMar>
-          </w:tcPr>
-          <w:p>
-            <w:pPr>
-              <w:pStyle w:val="9"/>
-              <w:jc w:val="both"/>
-            </w:pPr>
-            <w:r>
-              <w:t>Digital Versatile Disc</w:t>
-            </w:r>
-          </w:p>
-        </w:tc>
-      </w:tr>
-      <w:tr>
-        <w:tblPrEx>
-          <w:tblBorders>
-            <w:top w:val="single" w:color="000001" w:sz="2" w:space="0"/>
-            <w:left w:val="single" w:color="000001" w:sz="2" w:space="0"/>
-            <w:bottom w:val="single" w:color="000001" w:sz="2" w:space="0"/>
-            <w:right w:val="none" w:color="auto" w:sz="0" w:space="0"/>
-            <w:insideH w:val="single" w:color="000001" w:sz="2" w:space="0"/>
-            <w:insideV w:val="none" w:color="auto" w:sz="0" w:space="0"/>
-          </w:tblBorders>
-          <w:tblLayout w:type="fixed"/>
-        </w:tblPrEx>
-        <w:tc>
-          <w:tcPr>
-            <w:tcW w:w="2781" w:type="dxa"/>
-            <w:tcBorders>
-              <w:top w:val="single" w:color="000001" w:sz="2" w:space="0"/>
-              <w:left w:val="single" w:color="000001" w:sz="2" w:space="0"/>
-              <w:bottom w:val="single" w:color="000001" w:sz="2" w:space="0"/>
-              <w:insideH w:val="single" w:sz="2" w:space="0"/>
-            </w:tcBorders>
-            <w:shd w:val="clear" w:color="auto" w:fill="auto"/>
-            <w:tcMar>
-              <w:left w:w="48" w:type="dxa"/>
-            </w:tcMar>
-          </w:tcPr>
-          <w:p>
-            <w:pPr>
-              <w:pStyle w:val="9"/>
-              <w:jc w:val="both"/>
-            </w:pPr>
-            <w:r>
-              <w:t>MST</w:t>
-            </w:r>
-          </w:p>
-        </w:tc>
-        <w:tc>
-          <w:tcPr>
-            <w:tcW w:w="6856" w:type="dxa"/>
-            <w:tcBorders>
-              <w:top w:val="single" w:color="000001" w:sz="2" w:space="0"/>
-              <w:left w:val="single" w:color="000001" w:sz="2" w:space="0"/>
-              <w:bottom w:val="single" w:color="000001" w:sz="2" w:space="0"/>
-              <w:right w:val="single" w:color="000001" w:sz="2" w:space="0"/>
-              <w:insideH w:val="single" w:sz="2" w:space="0"/>
-              <w:insideV w:val="single" w:sz="2" w:space="0"/>
-            </w:tcBorders>
-            <w:shd w:val="clear" w:color="auto" w:fill="auto"/>
-            <w:tcMar>
-              <w:left w:w="48" w:type="dxa"/>
-            </w:tcMar>
-          </w:tcPr>
-          <w:p>
-            <w:pPr>
-              <w:pStyle w:val="9"/>
-              <w:jc w:val="both"/>
-            </w:pPr>
-            <w:r>
-              <w:t>Magnetic Secure Transmission</w:t>
-            </w:r>
-          </w:p>
-        </w:tc>
-      </w:tr>
-      <w:tr>
-        <w:tblPrEx>
-          <w:tblBorders>
-            <w:top w:val="single" w:color="000001" w:sz="2" w:space="0"/>
-            <w:left w:val="single" w:color="000001" w:sz="2" w:space="0"/>
-            <w:bottom w:val="single" w:color="000001" w:sz="2" w:space="0"/>
-            <w:right w:val="none" w:color="auto" w:sz="0" w:space="0"/>
-            <w:insideH w:val="single" w:color="000001" w:sz="2" w:space="0"/>
-            <w:insideV w:val="none" w:color="auto" w:sz="0" w:space="0"/>
-          </w:tblBorders>
-          <w:tblLayout w:type="fixed"/>
-        </w:tblPrEx>
-        <w:tc>
-          <w:tcPr>
-            <w:tcW w:w="2781" w:type="dxa"/>
-            <w:tcBorders>
-              <w:top w:val="single" w:color="000001" w:sz="2" w:space="0"/>
-              <w:left w:val="single" w:color="000001" w:sz="2" w:space="0"/>
-              <w:bottom w:val="single" w:color="000001" w:sz="2" w:space="0"/>
-              <w:insideH w:val="single" w:sz="2" w:space="0"/>
-            </w:tcBorders>
-            <w:shd w:val="clear" w:color="auto" w:fill="auto"/>
-            <w:tcMar>
-              <w:left w:w="48" w:type="dxa"/>
-            </w:tcMar>
-          </w:tcPr>
-          <w:p>
-            <w:pPr>
-              <w:pStyle w:val="9"/>
-              <w:jc w:val="both"/>
-            </w:pPr>
-            <w:r>
-              <w:t>NFC</w:t>
-            </w:r>
-          </w:p>
-        </w:tc>
-        <w:tc>
-          <w:tcPr>
-            <w:tcW w:w="6856" w:type="dxa"/>
-            <w:tcBorders>
-              <w:top w:val="single" w:color="000001" w:sz="2" w:space="0"/>
-              <w:left w:val="single" w:color="000001" w:sz="2" w:space="0"/>
-              <w:bottom w:val="single" w:color="000001" w:sz="2" w:space="0"/>
-              <w:right w:val="single" w:color="000001" w:sz="2" w:space="0"/>
-              <w:insideH w:val="single" w:sz="2" w:space="0"/>
-              <w:insideV w:val="single" w:sz="2" w:space="0"/>
-            </w:tcBorders>
-            <w:shd w:val="clear" w:color="auto" w:fill="auto"/>
-            <w:tcMar>
-              <w:left w:w="48" w:type="dxa"/>
-            </w:tcMar>
-          </w:tcPr>
-          <w:p>
-            <w:pPr>
-              <w:pStyle w:val="9"/>
-              <w:jc w:val="both"/>
-            </w:pPr>
-            <w:r>
-              <w:t>Near Field Communication</w:t>
-            </w:r>
-          </w:p>
-        </w:tc>
-      </w:tr>
-      <w:tr>
-        <w:tblPrEx>
-          <w:tblBorders>
-            <w:top w:val="single" w:color="000001" w:sz="2" w:space="0"/>
-            <w:left w:val="single" w:color="000001" w:sz="2" w:space="0"/>
-            <w:bottom w:val="single" w:color="000001" w:sz="2" w:space="0"/>
-            <w:right w:val="none" w:color="auto" w:sz="0" w:space="0"/>
-            <w:insideH w:val="single" w:color="000001" w:sz="2" w:space="0"/>
-            <w:insideV w:val="none" w:color="auto" w:sz="0" w:space="0"/>
-          </w:tblBorders>
-          <w:tblLayout w:type="fixed"/>
-        </w:tblPrEx>
-        <w:tc>
-          <w:tcPr>
-            <w:tcW w:w="2781" w:type="dxa"/>
-            <w:tcBorders>
-              <w:left w:val="single" w:color="000001" w:sz="2" w:space="0"/>
-              <w:bottom w:val="single" w:color="000001" w:sz="2" w:space="0"/>
-              <w:insideH w:val="single" w:sz="2" w:space="0"/>
-            </w:tcBorders>
-            <w:shd w:val="clear" w:color="auto" w:fill="auto"/>
-            <w:tcMar>
-              <w:left w:w="48" w:type="dxa"/>
-            </w:tcMar>
-          </w:tcPr>
-          <w:p>
-            <w:pPr>
-              <w:pStyle w:val="9"/>
-              <w:jc w:val="both"/>
-            </w:pPr>
-            <w:r>
-              <w:t>RFID</w:t>
-            </w:r>
-          </w:p>
-        </w:tc>
-        <w:tc>
-          <w:tcPr>
-            <w:tcW w:w="6856" w:type="dxa"/>
-            <w:tcBorders>
-              <w:left w:val="single" w:color="000001" w:sz="2" w:space="0"/>
-              <w:bottom w:val="single" w:color="000001" w:sz="2" w:space="0"/>
-              <w:right w:val="single" w:color="000001" w:sz="2" w:space="0"/>
-              <w:insideH w:val="single" w:sz="2" w:space="0"/>
-              <w:insideV w:val="single" w:sz="2" w:space="0"/>
-            </w:tcBorders>
-            <w:shd w:val="clear" w:color="auto" w:fill="auto"/>
-            <w:tcMar>
-              <w:left w:w="48" w:type="dxa"/>
-            </w:tcMar>
-          </w:tcPr>
-          <w:p>
-            <w:pPr>
-              <w:pStyle w:val="9"/>
-              <w:jc w:val="both"/>
-            </w:pPr>
-            <w:r>
-              <w:t>Radio Frequency Identification</w:t>
-            </w:r>
-          </w:p>
-        </w:tc>
-      </w:tr>
-      <w:tr>
-        <w:tblPrEx>
-          <w:tblBorders>
-            <w:top w:val="single" w:color="000001" w:sz="2" w:space="0"/>
-            <w:left w:val="single" w:color="000001" w:sz="2" w:space="0"/>
-            <w:bottom w:val="single" w:color="000001" w:sz="2" w:space="0"/>
-            <w:right w:val="none" w:color="auto" w:sz="0" w:space="0"/>
-            <w:insideH w:val="single" w:color="000001" w:sz="2" w:space="0"/>
-            <w:insideV w:val="none" w:color="auto" w:sz="0" w:space="0"/>
-          </w:tblBorders>
-          <w:tblLayout w:type="fixed"/>
-        </w:tblPrEx>
-        <w:tc>
-          <w:tcPr>
-            <w:tcW w:w="2781" w:type="dxa"/>
-            <w:tcBorders>
-              <w:left w:val="single" w:color="000001" w:sz="2" w:space="0"/>
-              <w:bottom w:val="single" w:color="000001" w:sz="2" w:space="0"/>
-              <w:insideH w:val="single" w:sz="2" w:space="0"/>
-            </w:tcBorders>
-            <w:shd w:val="clear" w:color="auto" w:fill="auto"/>
-            <w:tcMar>
-              <w:left w:w="48" w:type="dxa"/>
-            </w:tcMar>
-          </w:tcPr>
-          <w:p>
-            <w:pPr>
-              <w:pStyle w:val="9"/>
-              <w:jc w:val="both"/>
-              <w:rPr>
-                <w:rFonts w:hint="default"/>
-                <w:lang w:val="fr"/>
-              </w:rPr>
-            </w:pPr>
-            <w:r>
-              <w:rPr>
-                <w:rFonts w:hint="default"/>
-                <w:lang w:val="fr"/>
-              </w:rPr>
-              <w:t>SGBD</w:t>
-            </w:r>
-          </w:p>
-        </w:tc>
-        <w:tc>
-          <w:tcPr>
-            <w:tcW w:w="6856" w:type="dxa"/>
-            <w:tcBorders>
-              <w:left w:val="single" w:color="000001" w:sz="2" w:space="0"/>
-              <w:bottom w:val="single" w:color="000001" w:sz="2" w:space="0"/>
-              <w:right w:val="single" w:color="000001" w:sz="2" w:space="0"/>
-              <w:insideH w:val="single" w:sz="2" w:space="0"/>
-              <w:insideV w:val="single" w:sz="2" w:space="0"/>
-            </w:tcBorders>
-            <w:shd w:val="clear" w:color="auto" w:fill="auto"/>
-            <w:tcMar>
-              <w:left w:w="48" w:type="dxa"/>
-            </w:tcMar>
-          </w:tcPr>
-          <w:p>
-            <w:pPr>
-              <w:pStyle w:val="9"/>
-              <w:jc w:val="both"/>
-              <w:rPr>
-                <w:rFonts w:hint="default"/>
-                <w:lang w:val="fr"/>
-              </w:rPr>
-            </w:pPr>
-            <w:r>
-              <w:rPr>
-                <w:rFonts w:hint="default"/>
-                <w:lang w:val="fr"/>
-              </w:rPr>
-              <w:t>Systèmes de gestion de bases de données</w:t>
-            </w:r>
-            <w:bookmarkStart w:id="0" w:name="_GoBack"/>
-            <w:bookmarkEnd w:id="0"/>
           </w:p>
         </w:tc>
       </w:tr>
@@ -667,22 +159,23 @@
           <w:tcPr>
             <w:tcW w:w="2781" w:type="dxa"/>
             <w:tcBorders>
-              <w:left w:val="single" w:color="000001" w:sz="2" w:space="0"/>
-              <w:bottom w:val="single" w:color="000001" w:sz="2" w:space="0"/>
-              <w:insideH w:val="single" w:sz="2" w:space="0"/>
-            </w:tcBorders>
-            <w:shd w:val="clear" w:color="auto" w:fill="auto"/>
-            <w:tcMar>
-              <w:left w:w="48" w:type="dxa"/>
-            </w:tcMar>
-          </w:tcPr>
-          <w:p>
-            <w:pPr>
-              <w:pStyle w:val="9"/>
-              <w:jc w:val="both"/>
-            </w:pPr>
-            <w:r>
-              <w:t>SMS</w:t>
+              <w:top w:val="single" w:color="000001" w:sz="2" w:space="0"/>
+              <w:left w:val="single" w:color="000001" w:sz="2" w:space="0"/>
+              <w:bottom w:val="single" w:color="000001" w:sz="2" w:space="0"/>
+              <w:insideH w:val="single" w:sz="2" w:space="0"/>
+            </w:tcBorders>
+            <w:shd w:val="clear" w:color="auto" w:fill="auto"/>
+            <w:tcMar>
+              <w:left w:w="48" w:type="dxa"/>
+            </w:tcMar>
+          </w:tcPr>
+          <w:p>
+            <w:pPr>
+              <w:pStyle w:val="9"/>
+              <w:jc w:val="both"/>
+            </w:pPr>
+            <w:r>
+              <w:t>ANINF</w:t>
             </w:r>
           </w:p>
         </w:tc>
@@ -690,6 +183,7 @@
           <w:tcPr>
             <w:tcW w:w="6856" w:type="dxa"/>
             <w:tcBorders>
+              <w:top w:val="single" w:color="000001" w:sz="2" w:space="0"/>
               <w:left w:val="single" w:color="000001" w:sz="2" w:space="0"/>
               <w:bottom w:val="single" w:color="000001" w:sz="2" w:space="0"/>
               <w:right w:val="single" w:color="000001" w:sz="2" w:space="0"/>
@@ -707,7 +201,7 @@
               <w:jc w:val="both"/>
             </w:pPr>
             <w:r>
-              <w:t>Short Message Service</w:t>
+              <w:t>Agence Nationale des Infrastructures Numériques et des Fréquences</w:t>
             </w:r>
           </w:p>
         </w:tc>
@@ -748,9 +242,17 @@
             <w:pPr>
               <w:pStyle w:val="9"/>
               <w:jc w:val="both"/>
-            </w:pPr>
-            <w:r>
-              <w:t>QR</w:t>
+              <w:rPr>
+                <w:rFonts w:hint="default"/>
+                <w:lang w:val="fr"/>
+              </w:rPr>
+            </w:pPr>
+            <w:r>
+              <w:rPr>
+                <w:rFonts w:hint="default"/>
+                <w:lang w:val="fr"/>
+              </w:rPr>
+              <w:t>API</w:t>
             </w:r>
           </w:p>
         </w:tc>
@@ -774,9 +276,78 @@
             <w:pPr>
               <w:pStyle w:val="9"/>
               <w:jc w:val="both"/>
-            </w:pPr>
-            <w:r>
-              <w:t>Quick Response</w:t>
+              <w:rPr>
+                <w:rFonts w:hint="default"/>
+                <w:lang w:val="fr"/>
+              </w:rPr>
+            </w:pPr>
+            <w:r>
+              <w:rPr>
+                <w:rFonts w:hint="default"/>
+                <w:lang w:val="fr"/>
+              </w:rPr>
+              <w:t>Application Programming Interface</w:t>
+            </w:r>
+          </w:p>
+        </w:tc>
+      </w:tr>
+      <w:tr>
+        <w:tblPrEx>
+          <w:tblBorders>
+            <w:top w:val="single" w:color="000001" w:sz="2" w:space="0"/>
+            <w:left w:val="single" w:color="000001" w:sz="2" w:space="0"/>
+            <w:bottom w:val="single" w:color="000001" w:sz="2" w:space="0"/>
+            <w:right w:val="none" w:color="auto" w:sz="0" w:space="0"/>
+            <w:insideH w:val="single" w:color="000001" w:sz="2" w:space="0"/>
+            <w:insideV w:val="none" w:color="auto" w:sz="0" w:space="0"/>
+          </w:tblBorders>
+          <w:tblLayout w:type="fixed"/>
+        </w:tblPrEx>
+        <w:tc>
+          <w:tcPr>
+            <w:tcW w:w="2781" w:type="dxa"/>
+            <w:tcBorders>
+              <w:left w:val="single" w:color="000001" w:sz="2" w:space="0"/>
+              <w:bottom w:val="single" w:color="000001" w:sz="2" w:space="0"/>
+              <w:insideH w:val="single" w:sz="2" w:space="0"/>
+            </w:tcBorders>
+            <w:shd w:val="clear" w:color="auto" w:fill="auto"/>
+            <w:tcMar>
+              <w:left w:w="48" w:type="dxa"/>
+            </w:tcMar>
+          </w:tcPr>
+          <w:p>
+            <w:pPr>
+              <w:pStyle w:val="9"/>
+              <w:jc w:val="both"/>
+            </w:pPr>
+            <w:r>
+              <w:t>CD</w:t>
+            </w:r>
+          </w:p>
+        </w:tc>
+        <w:tc>
+          <w:tcPr>
+            <w:tcW w:w="6856" w:type="dxa"/>
+            <w:tcBorders>
+              <w:left w:val="single" w:color="000001" w:sz="2" w:space="0"/>
+              <w:bottom w:val="single" w:color="000001" w:sz="2" w:space="0"/>
+              <w:right w:val="single" w:color="000001" w:sz="2" w:space="0"/>
+              <w:insideH w:val="single" w:sz="2" w:space="0"/>
+              <w:insideV w:val="single" w:sz="2" w:space="0"/>
+            </w:tcBorders>
+            <w:shd w:val="clear" w:color="auto" w:fill="auto"/>
+            <w:tcMar>
+              <w:left w:w="48" w:type="dxa"/>
+            </w:tcMar>
+          </w:tcPr>
+          <w:p>
+            <w:pPr>
+              <w:pStyle w:val="9"/>
+              <w:jc w:val="both"/>
+            </w:pPr>
+            <w:r>
+              <w:t>Compact Disc</w:t>
             </w:r>
           </w:p>
         </w:tc>
@@ -818,6 +389,9 @@
               <w:pStyle w:val="9"/>
               <w:jc w:val="both"/>
             </w:pPr>
+            <w:r>
+              <w:t>DRM</w:t>
+            </w:r>
           </w:p>
         </w:tc>
         <w:tc>
@@ -841,6 +415,9 @@
               <w:pStyle w:val="9"/>
               <w:jc w:val="both"/>
             </w:pPr>
+            <w:r>
+              <w:t>Digital Rights Management</w:t>
+            </w:r>
           </w:p>
         </w:tc>
       </w:tr>
@@ -866,28 +443,29 @@
           <w:tcPr>
             <w:tcW w:w="2781" w:type="dxa"/>
             <w:tcBorders>
-              <w:top w:val="single" w:color="000001" w:sz="2" w:space="0"/>
-              <w:left w:val="single" w:color="000001" w:sz="2" w:space="0"/>
-              <w:bottom w:val="single" w:color="000001" w:sz="2" w:space="0"/>
-              <w:insideH w:val="single" w:sz="2" w:space="0"/>
-            </w:tcBorders>
-            <w:shd w:val="clear" w:color="auto" w:fill="auto"/>
-            <w:tcMar>
-              <w:left w:w="48" w:type="dxa"/>
-            </w:tcMar>
-          </w:tcPr>
-          <w:p>
-            <w:pPr>
-              <w:pStyle w:val="9"/>
-              <w:jc w:val="both"/>
-            </w:pPr>
+              <w:left w:val="single" w:color="000001" w:sz="2" w:space="0"/>
+              <w:bottom w:val="single" w:color="000001" w:sz="2" w:space="0"/>
+              <w:insideH w:val="single" w:sz="2" w:space="0"/>
+            </w:tcBorders>
+            <w:shd w:val="clear" w:color="auto" w:fill="auto"/>
+            <w:tcMar>
+              <w:left w:w="48" w:type="dxa"/>
+            </w:tcMar>
+          </w:tcPr>
+          <w:p>
+            <w:pPr>
+              <w:pStyle w:val="9"/>
+              <w:jc w:val="both"/>
+            </w:pPr>
+            <w:r>
+              <w:t>DVD</w:t>
+            </w:r>
           </w:p>
         </w:tc>
         <w:tc>
           <w:tcPr>
             <w:tcW w:w="6856" w:type="dxa"/>
             <w:tcBorders>
-              <w:top w:val="single" w:color="000001" w:sz="2" w:space="0"/>
               <w:left w:val="single" w:color="000001" w:sz="2" w:space="0"/>
               <w:bottom w:val="single" w:color="000001" w:sz="2" w:space="0"/>
               <w:right w:val="single" w:color="000001" w:sz="2" w:space="0"/>
@@ -904,6 +482,9 @@
               <w:pStyle w:val="9"/>
               <w:jc w:val="both"/>
             </w:pPr>
+            <w:r>
+              <w:t>Digital Versatile Disc</w:t>
+            </w:r>
           </w:p>
         </w:tc>
       </w:tr>
@@ -929,28 +510,37 @@
           <w:tcPr>
             <w:tcW w:w="2781" w:type="dxa"/>
             <w:tcBorders>
-              <w:top w:val="single" w:color="000001" w:sz="2" w:space="0"/>
-              <w:left w:val="single" w:color="000001" w:sz="2" w:space="0"/>
-              <w:bottom w:val="single" w:color="000001" w:sz="2" w:space="0"/>
-              <w:insideH w:val="single" w:sz="2" w:space="0"/>
-            </w:tcBorders>
-            <w:shd w:val="clear" w:color="auto" w:fill="auto"/>
-            <w:tcMar>
-              <w:left w:w="48" w:type="dxa"/>
-            </w:tcMar>
-          </w:tcPr>
-          <w:p>
-            <w:pPr>
-              <w:pStyle w:val="9"/>
-              <w:jc w:val="both"/>
-            </w:pPr>
+              <w:left w:val="single" w:color="000001" w:sz="2" w:space="0"/>
+              <w:bottom w:val="single" w:color="000001" w:sz="2" w:space="0"/>
+              <w:insideH w:val="single" w:sz="2" w:space="0"/>
+            </w:tcBorders>
+            <w:shd w:val="clear" w:color="auto" w:fill="auto"/>
+            <w:tcMar>
+              <w:left w:w="48" w:type="dxa"/>
+            </w:tcMar>
+          </w:tcPr>
+          <w:p>
+            <w:pPr>
+              <w:pStyle w:val="9"/>
+              <w:jc w:val="both"/>
+              <w:rPr>
+                <w:rFonts w:hint="default"/>
+                <w:lang w:val="fr"/>
+              </w:rPr>
+            </w:pPr>
+            <w:r>
+              <w:rPr>
+                <w:rFonts w:hint="default"/>
+                <w:lang w:val="fr"/>
+              </w:rPr>
+              <w:t>EDI</w:t>
+            </w:r>
           </w:p>
         </w:tc>
         <w:tc>
           <w:tcPr>
             <w:tcW w:w="6856" w:type="dxa"/>
             <w:tcBorders>
-              <w:top w:val="single" w:color="000001" w:sz="2" w:space="0"/>
               <w:left w:val="single" w:color="000001" w:sz="2" w:space="0"/>
               <w:bottom w:val="single" w:color="000001" w:sz="2" w:space="0"/>
               <w:right w:val="single" w:color="000001" w:sz="2" w:space="0"/>
@@ -966,7 +556,90 @@
             <w:pPr>
               <w:pStyle w:val="9"/>
               <w:jc w:val="both"/>
-            </w:pPr>
+              <w:rPr>
+                <w:rFonts w:hint="default"/>
+                <w:lang w:val="fr"/>
+              </w:rPr>
+            </w:pPr>
+            <w:r>
+              <w:rPr>
+                <w:rFonts w:hint="default"/>
+                <w:lang w:val="fr"/>
+              </w:rPr>
+              <w:t>Environnement de développement intégré</w:t>
+            </w:r>
+          </w:p>
+        </w:tc>
+      </w:tr>
+      <w:tr>
+        <w:tblPrEx>
+          <w:tblBorders>
+            <w:top w:val="single" w:color="000001" w:sz="2" w:space="0"/>
+            <w:left w:val="single" w:color="000001" w:sz="2" w:space="0"/>
+            <w:bottom w:val="single" w:color="000001" w:sz="2" w:space="0"/>
+            <w:right w:val="none" w:color="auto" w:sz="0" w:space="0"/>
+            <w:insideH w:val="single" w:color="000001" w:sz="2" w:space="0"/>
+            <w:insideV w:val="none" w:color="auto" w:sz="0" w:space="0"/>
+          </w:tblBorders>
+          <w:tblLayout w:type="fixed"/>
+        </w:tblPrEx>
+        <w:tc>
+          <w:tcPr>
+            <w:tcW w:w="2781" w:type="dxa"/>
+            <w:tcBorders>
+              <w:left w:val="single" w:color="000001" w:sz="2" w:space="0"/>
+              <w:bottom w:val="single" w:color="000001" w:sz="2" w:space="0"/>
+              <w:insideH w:val="single" w:sz="2" w:space="0"/>
+            </w:tcBorders>
+            <w:shd w:val="clear" w:color="auto" w:fill="auto"/>
+            <w:tcMar>
+              <w:left w:w="48" w:type="dxa"/>
+            </w:tcMar>
+          </w:tcPr>
+          <w:p>
+            <w:pPr>
+              <w:pStyle w:val="9"/>
+              <w:jc w:val="both"/>
+              <w:rPr>
+                <w:rFonts w:hint="default"/>
+                <w:lang w:val="fr"/>
+              </w:rPr>
+            </w:pPr>
+            <w:r>
+              <w:rPr>
+                <w:rFonts w:hint="default"/>
+                <w:lang w:val="fr"/>
+              </w:rPr>
+              <w:t>HTTP</w:t>
+            </w:r>
+          </w:p>
+        </w:tc>
+        <w:tc>
+          <w:tcPr>
+            <w:tcW w:w="6856" w:type="dxa"/>
+            <w:tcBorders>
+              <w:left w:val="single" w:color="000001" w:sz="2" w:space="0"/>
+              <w:bottom w:val="single" w:color="000001" w:sz="2" w:space="0"/>
+              <w:right w:val="single" w:color="000001" w:sz="2" w:space="0"/>
+              <w:insideH w:val="single" w:sz="2" w:space="0"/>
+              <w:insideV w:val="single" w:sz="2" w:space="0"/>
+            </w:tcBorders>
+            <w:shd w:val="clear" w:color="auto" w:fill="auto"/>
+            <w:tcMar>
+              <w:left w:w="48" w:type="dxa"/>
+            </w:tcMar>
+          </w:tcPr>
+          <w:p>
+            <w:pPr>
+              <w:pStyle w:val="9"/>
+              <w:jc w:val="both"/>
+            </w:pPr>
+            <w:r>
+              <w:rPr>
+                <w:rFonts w:hint="default"/>
+              </w:rPr>
+              <w:t>HyperText Transfer Protocol</w:t>
+            </w:r>
           </w:p>
         </w:tc>
       </w:tr>
@@ -992,28 +665,37 @@
           <w:tcPr>
             <w:tcW w:w="2781" w:type="dxa"/>
             <w:tcBorders>
-              <w:top w:val="single" w:color="000001" w:sz="2" w:space="0"/>
-              <w:left w:val="single" w:color="000001" w:sz="2" w:space="0"/>
-              <w:bottom w:val="single" w:color="000001" w:sz="2" w:space="0"/>
-              <w:insideH w:val="single" w:sz="2" w:space="0"/>
-            </w:tcBorders>
-            <w:shd w:val="clear" w:color="auto" w:fill="auto"/>
-            <w:tcMar>
-              <w:left w:w="48" w:type="dxa"/>
-            </w:tcMar>
-          </w:tcPr>
-          <w:p>
-            <w:pPr>
-              <w:pStyle w:val="9"/>
-              <w:jc w:val="both"/>
-            </w:pPr>
+              <w:left w:val="single" w:color="000001" w:sz="2" w:space="0"/>
+              <w:bottom w:val="single" w:color="000001" w:sz="2" w:space="0"/>
+              <w:insideH w:val="single" w:sz="2" w:space="0"/>
+            </w:tcBorders>
+            <w:shd w:val="clear" w:color="auto" w:fill="auto"/>
+            <w:tcMar>
+              <w:left w:w="48" w:type="dxa"/>
+            </w:tcMar>
+          </w:tcPr>
+          <w:p>
+            <w:pPr>
+              <w:pStyle w:val="9"/>
+              <w:jc w:val="both"/>
+              <w:rPr>
+                <w:rFonts w:hint="default"/>
+                <w:lang w:val="fr"/>
+              </w:rPr>
+            </w:pPr>
+            <w:r>
+              <w:rPr>
+                <w:rFonts w:hint="default"/>
+                <w:lang w:val="fr"/>
+              </w:rPr>
+              <w:t>IHM</w:t>
+            </w:r>
           </w:p>
         </w:tc>
         <w:tc>
           <w:tcPr>
             <w:tcW w:w="6856" w:type="dxa"/>
             <w:tcBorders>
-              <w:top w:val="single" w:color="000001" w:sz="2" w:space="0"/>
               <w:left w:val="single" w:color="000001" w:sz="2" w:space="0"/>
               <w:bottom w:val="single" w:color="000001" w:sz="2" w:space="0"/>
               <w:right w:val="single" w:color="000001" w:sz="2" w:space="0"/>
@@ -1029,7 +711,18 @@
             <w:pPr>
               <w:pStyle w:val="9"/>
               <w:jc w:val="both"/>
-            </w:pPr>
+              <w:rPr>
+                <w:rFonts w:hint="default"/>
+                <w:lang w:val="fr"/>
+              </w:rPr>
+            </w:pPr>
+            <w:r>
+              <w:rPr>
+                <w:rFonts w:hint="default"/>
+                <w:lang w:val="fr"/>
+              </w:rPr>
+              <w:t>Interface homme-machine</w:t>
+            </w:r>
           </w:p>
         </w:tc>
       </w:tr>
@@ -1055,28 +748,37 @@
           <w:tcPr>
             <w:tcW w:w="2781" w:type="dxa"/>
             <w:tcBorders>
-              <w:top w:val="single" w:color="000001" w:sz="2" w:space="0"/>
-              <w:left w:val="single" w:color="000001" w:sz="2" w:space="0"/>
-              <w:bottom w:val="single" w:color="000001" w:sz="2" w:space="0"/>
-              <w:insideH w:val="single" w:sz="2" w:space="0"/>
-            </w:tcBorders>
-            <w:shd w:val="clear" w:color="auto" w:fill="auto"/>
-            <w:tcMar>
-              <w:left w:w="48" w:type="dxa"/>
-            </w:tcMar>
-          </w:tcPr>
-          <w:p>
-            <w:pPr>
-              <w:pStyle w:val="9"/>
-              <w:jc w:val="both"/>
-            </w:pPr>
+              <w:left w:val="single" w:color="000001" w:sz="2" w:space="0"/>
+              <w:bottom w:val="single" w:color="000001" w:sz="2" w:space="0"/>
+              <w:insideH w:val="single" w:sz="2" w:space="0"/>
+            </w:tcBorders>
+            <w:shd w:val="clear" w:color="auto" w:fill="auto"/>
+            <w:tcMar>
+              <w:left w:w="48" w:type="dxa"/>
+            </w:tcMar>
+          </w:tcPr>
+          <w:p>
+            <w:pPr>
+              <w:pStyle w:val="9"/>
+              <w:jc w:val="both"/>
+              <w:rPr>
+                <w:rFonts w:hint="default"/>
+                <w:lang w:val="fr"/>
+              </w:rPr>
+            </w:pPr>
+            <w:r>
+              <w:rPr>
+                <w:rFonts w:hint="default"/>
+                <w:lang w:val="fr"/>
+              </w:rPr>
+              <w:t>JEE</w:t>
+            </w:r>
           </w:p>
         </w:tc>
         <w:tc>
           <w:tcPr>
             <w:tcW w:w="6856" w:type="dxa"/>
             <w:tcBorders>
-              <w:top w:val="single" w:color="000001" w:sz="2" w:space="0"/>
               <w:left w:val="single" w:color="000001" w:sz="2" w:space="0"/>
               <w:bottom w:val="single" w:color="000001" w:sz="2" w:space="0"/>
               <w:right w:val="single" w:color="000001" w:sz="2" w:space="0"/>
@@ -1092,7 +794,18 @@
             <w:pPr>
               <w:pStyle w:val="9"/>
               <w:jc w:val="both"/>
-            </w:pPr>
+              <w:rPr>
+                <w:rFonts w:hint="default"/>
+                <w:lang w:val="fr"/>
+              </w:rPr>
+            </w:pPr>
+            <w:r>
+              <w:rPr>
+                <w:rFonts w:hint="default"/>
+                <w:lang w:val="fr"/>
+              </w:rPr>
+              <w:t>Java Enterprise Edition</w:t>
+            </w:r>
           </w:p>
         </w:tc>
       </w:tr>
@@ -1118,28 +831,37 @@
           <w:tcPr>
             <w:tcW w:w="2781" w:type="dxa"/>
             <w:tcBorders>
-              <w:top w:val="single" w:color="000001" w:sz="2" w:space="0"/>
-              <w:left w:val="single" w:color="000001" w:sz="2" w:space="0"/>
-              <w:bottom w:val="single" w:color="000001" w:sz="2" w:space="0"/>
-              <w:insideH w:val="single" w:sz="2" w:space="0"/>
-            </w:tcBorders>
-            <w:shd w:val="clear" w:color="auto" w:fill="auto"/>
-            <w:tcMar>
-              <w:left w:w="48" w:type="dxa"/>
-            </w:tcMar>
-          </w:tcPr>
-          <w:p>
-            <w:pPr>
-              <w:pStyle w:val="9"/>
-              <w:jc w:val="both"/>
-            </w:pPr>
+              <w:left w:val="single" w:color="000001" w:sz="2" w:space="0"/>
+              <w:bottom w:val="single" w:color="000001" w:sz="2" w:space="0"/>
+              <w:insideH w:val="single" w:sz="2" w:space="0"/>
+            </w:tcBorders>
+            <w:shd w:val="clear" w:color="auto" w:fill="auto"/>
+            <w:tcMar>
+              <w:left w:w="48" w:type="dxa"/>
+            </w:tcMar>
+          </w:tcPr>
+          <w:p>
+            <w:pPr>
+              <w:pStyle w:val="9"/>
+              <w:jc w:val="both"/>
+              <w:rPr>
+                <w:rFonts w:hint="default"/>
+                <w:lang w:val="fr"/>
+              </w:rPr>
+            </w:pPr>
+            <w:r>
+              <w:rPr>
+                <w:rFonts w:hint="default"/>
+                <w:lang w:val="fr"/>
+              </w:rPr>
+              <w:t>JSON</w:t>
+            </w:r>
           </w:p>
         </w:tc>
         <w:tc>
           <w:tcPr>
             <w:tcW w:w="6856" w:type="dxa"/>
             <w:tcBorders>
-              <w:top w:val="single" w:color="000001" w:sz="2" w:space="0"/>
               <w:left w:val="single" w:color="000001" w:sz="2" w:space="0"/>
               <w:bottom w:val="single" w:color="000001" w:sz="2" w:space="0"/>
               <w:right w:val="single" w:color="000001" w:sz="2" w:space="0"/>
@@ -1156,6 +878,75 @@
               <w:pStyle w:val="9"/>
               <w:jc w:val="both"/>
             </w:pPr>
+            <w:r>
+              <w:rPr>
+                <w:rFonts w:hint="default"/>
+              </w:rPr>
+              <w:t>JavaScript Object Notation</w:t>
+            </w:r>
+          </w:p>
+        </w:tc>
+      </w:tr>
+      <w:tr>
+        <w:tblPrEx>
+          <w:tblBorders>
+            <w:top w:val="single" w:color="000001" w:sz="2" w:space="0"/>
+            <w:left w:val="single" w:color="000001" w:sz="2" w:space="0"/>
+            <w:bottom w:val="single" w:color="000001" w:sz="2" w:space="0"/>
+            <w:right w:val="none" w:color="auto" w:sz="0" w:space="0"/>
+            <w:insideH w:val="single" w:color="000001" w:sz="2" w:space="0"/>
+            <w:insideV w:val="none" w:color="auto" w:sz="0" w:space="0"/>
+          </w:tblBorders>
+          <w:tblLayout w:type="fixed"/>
+        </w:tblPrEx>
+        <w:tc>
+          <w:tcPr>
+            <w:tcW w:w="2781" w:type="dxa"/>
+            <w:tcBorders>
+              <w:top w:val="single" w:color="000001" w:sz="2" w:space="0"/>
+              <w:left w:val="single" w:color="000001" w:sz="2" w:space="0"/>
+              <w:bottom w:val="single" w:color="000001" w:sz="2" w:space="0"/>
+              <w:insideH w:val="single" w:sz="2" w:space="0"/>
+            </w:tcBorders>
+            <w:shd w:val="clear" w:color="auto" w:fill="auto"/>
+            <w:tcMar>
+              <w:left w:w="48" w:type="dxa"/>
+            </w:tcMar>
+          </w:tcPr>
+          <w:p>
+            <w:pPr>
+              <w:pStyle w:val="9"/>
+              <w:jc w:val="both"/>
+            </w:pPr>
+            <w:r>
+              <w:t>MST</w:t>
+            </w:r>
+          </w:p>
+        </w:tc>
+        <w:tc>
+          <w:tcPr>
+            <w:tcW w:w="6856" w:type="dxa"/>
+            <w:tcBorders>
+              <w:top w:val="single" w:color="000001" w:sz="2" w:space="0"/>
+              <w:left w:val="single" w:color="000001" w:sz="2" w:space="0"/>
+              <w:bottom w:val="single" w:color="000001" w:sz="2" w:space="0"/>
+              <w:right w:val="single" w:color="000001" w:sz="2" w:space="0"/>
+              <w:insideH w:val="single" w:sz="2" w:space="0"/>
+              <w:insideV w:val="single" w:sz="2" w:space="0"/>
+            </w:tcBorders>
+            <w:shd w:val="clear" w:color="auto" w:fill="auto"/>
+            <w:tcMar>
+              <w:left w:w="48" w:type="dxa"/>
+            </w:tcMar>
+          </w:tcPr>
+          <w:p>
+            <w:pPr>
+              <w:pStyle w:val="9"/>
+              <w:jc w:val="both"/>
+            </w:pPr>
+            <w:r>
+              <w:t>Magnetic Secure Transmission</w:t>
+            </w:r>
           </w:p>
         </w:tc>
       </w:tr>
@@ -1196,6 +987,9 @@
               <w:pStyle w:val="9"/>
               <w:jc w:val="both"/>
             </w:pPr>
+            <w:r>
+              <w:t>NFC</w:t>
+            </w:r>
           </w:p>
         </w:tc>
         <w:tc>
@@ -1219,6 +1013,9 @@
               <w:pStyle w:val="9"/>
               <w:jc w:val="both"/>
             </w:pPr>
+            <w:r>
+              <w:t>Near Field Communication</w:t>
+            </w:r>
           </w:p>
         </w:tc>
       </w:tr>
@@ -1244,28 +1041,29 @@
           <w:tcPr>
             <w:tcW w:w="2781" w:type="dxa"/>
             <w:tcBorders>
-              <w:top w:val="single" w:color="000001" w:sz="2" w:space="0"/>
-              <w:left w:val="single" w:color="000001" w:sz="2" w:space="0"/>
-              <w:bottom w:val="single" w:color="000001" w:sz="2" w:space="0"/>
-              <w:insideH w:val="single" w:sz="2" w:space="0"/>
-            </w:tcBorders>
-            <w:shd w:val="clear" w:color="auto" w:fill="auto"/>
-            <w:tcMar>
-              <w:left w:w="48" w:type="dxa"/>
-            </w:tcMar>
-          </w:tcPr>
-          <w:p>
-            <w:pPr>
-              <w:pStyle w:val="9"/>
-              <w:jc w:val="both"/>
-            </w:pPr>
+              <w:left w:val="single" w:color="000001" w:sz="2" w:space="0"/>
+              <w:bottom w:val="single" w:color="000001" w:sz="2" w:space="0"/>
+              <w:insideH w:val="single" w:sz="2" w:space="0"/>
+            </w:tcBorders>
+            <w:shd w:val="clear" w:color="auto" w:fill="auto"/>
+            <w:tcMar>
+              <w:left w:w="48" w:type="dxa"/>
+            </w:tcMar>
+          </w:tcPr>
+          <w:p>
+            <w:pPr>
+              <w:pStyle w:val="9"/>
+              <w:jc w:val="both"/>
+            </w:pPr>
+            <w:r>
+              <w:t>RFID</w:t>
+            </w:r>
           </w:p>
         </w:tc>
         <w:tc>
           <w:tcPr>
             <w:tcW w:w="6856" w:type="dxa"/>
             <w:tcBorders>
-              <w:top w:val="single" w:color="000001" w:sz="2" w:space="0"/>
               <w:left w:val="single" w:color="000001" w:sz="2" w:space="0"/>
               <w:bottom w:val="single" w:color="000001" w:sz="2" w:space="0"/>
               <w:right w:val="single" w:color="000001" w:sz="2" w:space="0"/>
@@ -1282,6 +1080,9 @@
               <w:pStyle w:val="9"/>
               <w:jc w:val="both"/>
             </w:pPr>
+            <w:r>
+              <w:t>Radio Frequency Identification</w:t>
+            </w:r>
           </w:p>
         </w:tc>
       </w:tr>
@@ -1307,28 +1108,37 @@
           <w:tcPr>
             <w:tcW w:w="2781" w:type="dxa"/>
             <w:tcBorders>
-              <w:top w:val="single" w:color="000001" w:sz="2" w:space="0"/>
-              <w:left w:val="single" w:color="000001" w:sz="2" w:space="0"/>
-              <w:bottom w:val="single" w:color="000001" w:sz="2" w:space="0"/>
-              <w:insideH w:val="single" w:sz="2" w:space="0"/>
-            </w:tcBorders>
-            <w:shd w:val="clear" w:color="auto" w:fill="auto"/>
-            <w:tcMar>
-              <w:left w:w="48" w:type="dxa"/>
-            </w:tcMar>
-          </w:tcPr>
-          <w:p>
-            <w:pPr>
-              <w:pStyle w:val="9"/>
-              <w:jc w:val="both"/>
-            </w:pPr>
+              <w:left w:val="single" w:color="000001" w:sz="2" w:space="0"/>
+              <w:bottom w:val="single" w:color="000001" w:sz="2" w:space="0"/>
+              <w:insideH w:val="single" w:sz="2" w:space="0"/>
+            </w:tcBorders>
+            <w:shd w:val="clear" w:color="auto" w:fill="auto"/>
+            <w:tcMar>
+              <w:left w:w="48" w:type="dxa"/>
+            </w:tcMar>
+          </w:tcPr>
+          <w:p>
+            <w:pPr>
+              <w:pStyle w:val="9"/>
+              <w:jc w:val="both"/>
+              <w:rPr>
+                <w:rFonts w:hint="default"/>
+                <w:lang w:val="fr"/>
+              </w:rPr>
+            </w:pPr>
+            <w:r>
+              <w:rPr>
+                <w:rFonts w:hint="default"/>
+                <w:lang w:val="fr"/>
+              </w:rPr>
+              <w:t>SGBD</w:t>
+            </w:r>
           </w:p>
         </w:tc>
         <w:tc>
           <w:tcPr>
             <w:tcW w:w="6856" w:type="dxa"/>
             <w:tcBorders>
-              <w:top w:val="single" w:color="000001" w:sz="2" w:space="0"/>
               <w:left w:val="single" w:color="000001" w:sz="2" w:space="0"/>
               <w:bottom w:val="single" w:color="000001" w:sz="2" w:space="0"/>
               <w:right w:val="single" w:color="000001" w:sz="2" w:space="0"/>
@@ -1344,7 +1154,79 @@
             <w:pPr>
               <w:pStyle w:val="9"/>
               <w:jc w:val="both"/>
-            </w:pPr>
+              <w:rPr>
+                <w:rFonts w:hint="default"/>
+                <w:lang w:val="fr"/>
+              </w:rPr>
+            </w:pPr>
+            <w:r>
+              <w:rPr>
+                <w:rFonts w:hint="default"/>
+                <w:lang w:val="fr"/>
+              </w:rPr>
+              <w:t>Systèmes de gestion de bases de données</w:t>
+            </w:r>
+          </w:p>
+        </w:tc>
+      </w:tr>
+      <w:tr>
+        <w:tblPrEx>
+          <w:tblBorders>
+            <w:top w:val="single" w:color="000001" w:sz="2" w:space="0"/>
+            <w:left w:val="single" w:color="000001" w:sz="2" w:space="0"/>
+            <w:bottom w:val="single" w:color="000001" w:sz="2" w:space="0"/>
+            <w:right w:val="none" w:color="auto" w:sz="0" w:space="0"/>
+            <w:insideH w:val="single" w:color="000001" w:sz="2" w:space="0"/>
+            <w:insideV w:val="none" w:color="auto" w:sz="0" w:space="0"/>
+          </w:tblBorders>
+          <w:tblLayout w:type="fixed"/>
+        </w:tblPrEx>
+        <w:tc>
+          <w:tcPr>
+            <w:tcW w:w="2781" w:type="dxa"/>
+            <w:tcBorders>
+              <w:left w:val="single" w:color="000001" w:sz="2" w:space="0"/>
+              <w:bottom w:val="single" w:color="000001" w:sz="2" w:space="0"/>
+              <w:insideH w:val="single" w:sz="2" w:space="0"/>
+            </w:tcBorders>
+            <w:shd w:val="clear" w:color="auto" w:fill="auto"/>
+            <w:tcMar>
+              <w:left w:w="48" w:type="dxa"/>
+            </w:tcMar>
+          </w:tcPr>
+          <w:p>
+            <w:pPr>
+              <w:pStyle w:val="9"/>
+              <w:jc w:val="both"/>
+            </w:pPr>
+            <w:r>
+              <w:t>SMS</w:t>
+            </w:r>
+          </w:p>
+        </w:tc>
+        <w:tc>
+          <w:tcPr>
+            <w:tcW w:w="6856" w:type="dxa"/>
+            <w:tcBorders>
+              <w:left w:val="single" w:color="000001" w:sz="2" w:space="0"/>
+              <w:bottom w:val="single" w:color="000001" w:sz="2" w:space="0"/>
+              <w:right w:val="single" w:color="000001" w:sz="2" w:space="0"/>
+              <w:insideH w:val="single" w:sz="2" w:space="0"/>
+              <w:insideV w:val="single" w:sz="2" w:space="0"/>
+            </w:tcBorders>
+            <w:shd w:val="clear" w:color="auto" w:fill="auto"/>
+            <w:tcMar>
+              <w:left w:w="48" w:type="dxa"/>
+            </w:tcMar>
+          </w:tcPr>
+          <w:p>
+            <w:pPr>
+              <w:pStyle w:val="9"/>
+              <w:jc w:val="both"/>
+            </w:pPr>
+            <w:r>
+              <w:t>Short Message Service</w:t>
+            </w:r>
           </w:p>
         </w:tc>
       </w:tr>
@@ -1370,6 +1252,816 @@
           <w:tcPr>
             <w:tcW w:w="2781" w:type="dxa"/>
             <w:tcBorders>
+              <w:left w:val="single" w:color="000001" w:sz="2" w:space="0"/>
+              <w:bottom w:val="single" w:color="000001" w:sz="2" w:space="0"/>
+              <w:insideH w:val="single" w:sz="2" w:space="0"/>
+            </w:tcBorders>
+            <w:shd w:val="clear" w:color="auto" w:fill="auto"/>
+            <w:tcMar>
+              <w:left w:w="48" w:type="dxa"/>
+            </w:tcMar>
+          </w:tcPr>
+          <w:p>
+            <w:pPr>
+              <w:pStyle w:val="9"/>
+              <w:jc w:val="both"/>
+              <w:rPr>
+                <w:rFonts w:hint="default"/>
+                <w:lang w:val="fr"/>
+              </w:rPr>
+            </w:pPr>
+            <w:r>
+              <w:rPr>
+                <w:rFonts w:hint="default"/>
+                <w:lang w:val="fr"/>
+              </w:rPr>
+              <w:t>SQL</w:t>
+            </w:r>
+          </w:p>
+        </w:tc>
+        <w:tc>
+          <w:tcPr>
+            <w:tcW w:w="6856" w:type="dxa"/>
+            <w:tcBorders>
+              <w:left w:val="single" w:color="000001" w:sz="2" w:space="0"/>
+              <w:bottom w:val="single" w:color="000001" w:sz="2" w:space="0"/>
+              <w:right w:val="single" w:color="000001" w:sz="2" w:space="0"/>
+              <w:insideH w:val="single" w:sz="2" w:space="0"/>
+              <w:insideV w:val="single" w:sz="2" w:space="0"/>
+            </w:tcBorders>
+            <w:shd w:val="clear" w:color="auto" w:fill="auto"/>
+            <w:tcMar>
+              <w:left w:w="48" w:type="dxa"/>
+            </w:tcMar>
+          </w:tcPr>
+          <w:p>
+            <w:pPr>
+              <w:pStyle w:val="9"/>
+              <w:jc w:val="both"/>
+              <w:rPr>
+                <w:rFonts w:hint="default"/>
+                <w:lang w:val="fr"/>
+              </w:rPr>
+            </w:pPr>
+            <w:r>
+              <w:rPr>
+                <w:rFonts w:hint="default"/>
+                <w:lang w:val="fr"/>
+              </w:rPr>
+              <w:t>Structured Query Language</w:t>
+            </w:r>
+          </w:p>
+        </w:tc>
+      </w:tr>
+      <w:tr>
+        <w:tblPrEx>
+          <w:tblBorders>
+            <w:top w:val="single" w:color="000001" w:sz="2" w:space="0"/>
+            <w:left w:val="single" w:color="000001" w:sz="2" w:space="0"/>
+            <w:bottom w:val="single" w:color="000001" w:sz="2" w:space="0"/>
+            <w:right w:val="none" w:color="auto" w:sz="0" w:space="0"/>
+            <w:insideH w:val="single" w:color="000001" w:sz="2" w:space="0"/>
+            <w:insideV w:val="none" w:color="auto" w:sz="0" w:space="0"/>
+          </w:tblBorders>
+          <w:tblLayout w:type="fixed"/>
+          <w:tblCellMar>
+            <w:top w:w="55" w:type="dxa"/>
+            <w:left w:w="48" w:type="dxa"/>
+            <w:bottom w:w="55" w:type="dxa"/>
+            <w:right w:w="55" w:type="dxa"/>
+          </w:tblCellMar>
+        </w:tblPrEx>
+        <w:tc>
+          <w:tcPr>
+            <w:tcW w:w="2781" w:type="dxa"/>
+            <w:tcBorders>
+              <w:left w:val="single" w:color="000001" w:sz="2" w:space="0"/>
+              <w:bottom w:val="single" w:color="000001" w:sz="2" w:space="0"/>
+              <w:insideH w:val="single" w:sz="2" w:space="0"/>
+            </w:tcBorders>
+            <w:shd w:val="clear" w:color="auto" w:fill="auto"/>
+            <w:tcMar>
+              <w:left w:w="48" w:type="dxa"/>
+            </w:tcMar>
+          </w:tcPr>
+          <w:p>
+            <w:pPr>
+              <w:pStyle w:val="9"/>
+              <w:jc w:val="both"/>
+            </w:pPr>
+            <w:r>
+              <w:rPr>
+                <w:rFonts w:hint="default"/>
+              </w:rPr>
+              <w:t xml:space="preserve">REST </w:t>
+            </w:r>
+          </w:p>
+        </w:tc>
+        <w:tc>
+          <w:tcPr>
+            <w:tcW w:w="6856" w:type="dxa"/>
+            <w:tcBorders>
+              <w:left w:val="single" w:color="000001" w:sz="2" w:space="0"/>
+              <w:bottom w:val="single" w:color="000001" w:sz="2" w:space="0"/>
+              <w:right w:val="single" w:color="000001" w:sz="2" w:space="0"/>
+              <w:insideH w:val="single" w:sz="2" w:space="0"/>
+              <w:insideV w:val="single" w:sz="2" w:space="0"/>
+            </w:tcBorders>
+            <w:shd w:val="clear" w:color="auto" w:fill="auto"/>
+            <w:tcMar>
+              <w:left w:w="48" w:type="dxa"/>
+            </w:tcMar>
+          </w:tcPr>
+          <w:p>
+            <w:pPr>
+              <w:pStyle w:val="9"/>
+              <w:jc w:val="both"/>
+            </w:pPr>
+            <w:r>
+              <w:rPr>
+                <w:rFonts w:hint="default"/>
+              </w:rPr>
+              <w:t>Representational State Transfer</w:t>
+            </w:r>
+          </w:p>
+        </w:tc>
+      </w:tr>
+      <w:tr>
+        <w:tblPrEx>
+          <w:tblBorders>
+            <w:top w:val="single" w:color="000001" w:sz="2" w:space="0"/>
+            <w:left w:val="single" w:color="000001" w:sz="2" w:space="0"/>
+            <w:bottom w:val="single" w:color="000001" w:sz="2" w:space="0"/>
+            <w:right w:val="none" w:color="auto" w:sz="0" w:space="0"/>
+            <w:insideH w:val="single" w:color="000001" w:sz="2" w:space="0"/>
+            <w:insideV w:val="none" w:color="auto" w:sz="0" w:space="0"/>
+          </w:tblBorders>
+          <w:tblLayout w:type="fixed"/>
+          <w:tblCellMar>
+            <w:top w:w="55" w:type="dxa"/>
+            <w:left w:w="48" w:type="dxa"/>
+            <w:bottom w:w="55" w:type="dxa"/>
+            <w:right w:w="55" w:type="dxa"/>
+          </w:tblCellMar>
+        </w:tblPrEx>
+        <w:tc>
+          <w:tcPr>
+            <w:tcW w:w="2781" w:type="dxa"/>
+            <w:tcBorders>
+              <w:top w:val="single" w:color="000001" w:sz="2" w:space="0"/>
+              <w:left w:val="single" w:color="000001" w:sz="2" w:space="0"/>
+              <w:bottom w:val="single" w:color="000001" w:sz="2" w:space="0"/>
+              <w:insideH w:val="single" w:sz="2" w:space="0"/>
+            </w:tcBorders>
+            <w:shd w:val="clear" w:color="auto" w:fill="auto"/>
+            <w:tcMar>
+              <w:left w:w="48" w:type="dxa"/>
+            </w:tcMar>
+          </w:tcPr>
+          <w:p>
+            <w:pPr>
+              <w:pStyle w:val="9"/>
+              <w:jc w:val="both"/>
+            </w:pPr>
+            <w:r>
+              <w:t>QR</w:t>
+            </w:r>
+          </w:p>
+        </w:tc>
+        <w:tc>
+          <w:tcPr>
+            <w:tcW w:w="6856" w:type="dxa"/>
+            <w:tcBorders>
+              <w:top w:val="single" w:color="000001" w:sz="2" w:space="0"/>
+              <w:left w:val="single" w:color="000001" w:sz="2" w:space="0"/>
+              <w:bottom w:val="single" w:color="000001" w:sz="2" w:space="0"/>
+              <w:right w:val="single" w:color="000001" w:sz="2" w:space="0"/>
+              <w:insideH w:val="single" w:sz="2" w:space="0"/>
+              <w:insideV w:val="single" w:sz="2" w:space="0"/>
+            </w:tcBorders>
+            <w:shd w:val="clear" w:color="auto" w:fill="auto"/>
+            <w:tcMar>
+              <w:left w:w="48" w:type="dxa"/>
+            </w:tcMar>
+          </w:tcPr>
+          <w:p>
+            <w:pPr>
+              <w:pStyle w:val="9"/>
+              <w:jc w:val="both"/>
+            </w:pPr>
+            <w:r>
+              <w:t>Quick Response</w:t>
+            </w:r>
+          </w:p>
+        </w:tc>
+      </w:tr>
+      <w:tr>
+        <w:tblPrEx>
+          <w:tblBorders>
+            <w:top w:val="single" w:color="000001" w:sz="2" w:space="0"/>
+            <w:left w:val="single" w:color="000001" w:sz="2" w:space="0"/>
+            <w:bottom w:val="single" w:color="000001" w:sz="2" w:space="0"/>
+            <w:right w:val="none" w:color="auto" w:sz="0" w:space="0"/>
+            <w:insideH w:val="single" w:color="000001" w:sz="2" w:space="0"/>
+            <w:insideV w:val="none" w:color="auto" w:sz="0" w:space="0"/>
+          </w:tblBorders>
+          <w:tblLayout w:type="fixed"/>
+        </w:tblPrEx>
+        <w:tc>
+          <w:tcPr>
+            <w:tcW w:w="2781" w:type="dxa"/>
+            <w:tcBorders>
+              <w:top w:val="single" w:color="000001" w:sz="2" w:space="0"/>
+              <w:left w:val="single" w:color="000001" w:sz="2" w:space="0"/>
+              <w:bottom w:val="single" w:color="000001" w:sz="2" w:space="0"/>
+              <w:insideH w:val="single" w:sz="2" w:space="0"/>
+            </w:tcBorders>
+            <w:shd w:val="clear" w:color="auto" w:fill="auto"/>
+            <w:tcMar>
+              <w:left w:w="48" w:type="dxa"/>
+            </w:tcMar>
+          </w:tcPr>
+          <w:p>
+            <w:pPr>
+              <w:pStyle w:val="9"/>
+              <w:jc w:val="both"/>
+              <w:rPr>
+                <w:rFonts w:hint="default"/>
+                <w:lang w:val="fr"/>
+              </w:rPr>
+            </w:pPr>
+            <w:r>
+              <w:rPr>
+                <w:rFonts w:hint="default"/>
+                <w:lang w:val="fr"/>
+              </w:rPr>
+              <w:t>XML</w:t>
+            </w:r>
+          </w:p>
+        </w:tc>
+        <w:tc>
+          <w:tcPr>
+            <w:tcW w:w="6856" w:type="dxa"/>
+            <w:tcBorders>
+              <w:top w:val="single" w:color="000001" w:sz="2" w:space="0"/>
+              <w:left w:val="single" w:color="000001" w:sz="2" w:space="0"/>
+              <w:bottom w:val="single" w:color="000001" w:sz="2" w:space="0"/>
+              <w:right w:val="single" w:color="000001" w:sz="2" w:space="0"/>
+              <w:insideH w:val="single" w:sz="2" w:space="0"/>
+              <w:insideV w:val="single" w:sz="2" w:space="0"/>
+            </w:tcBorders>
+            <w:shd w:val="clear" w:color="auto" w:fill="auto"/>
+            <w:tcMar>
+              <w:left w:w="48" w:type="dxa"/>
+            </w:tcMar>
+          </w:tcPr>
+          <w:p>
+            <w:pPr>
+              <w:pStyle w:val="9"/>
+              <w:jc w:val="both"/>
+              <w:rPr>
+                <w:rFonts w:hint="default"/>
+                <w:lang w:val="fr"/>
+              </w:rPr>
+            </w:pPr>
+            <w:r>
+              <w:rPr>
+                <w:rFonts w:hint="default"/>
+                <w:lang w:val="fr"/>
+              </w:rPr>
+              <w:t>Extensible Markup Langage</w:t>
+            </w:r>
+            <w:bookmarkStart w:id="0" w:name="_GoBack"/>
+            <w:bookmarkEnd w:id="0"/>
+          </w:p>
+        </w:tc>
+      </w:tr>
+      <w:tr>
+        <w:tblPrEx>
+          <w:tblBorders>
+            <w:top w:val="single" w:color="000001" w:sz="2" w:space="0"/>
+            <w:left w:val="single" w:color="000001" w:sz="2" w:space="0"/>
+            <w:bottom w:val="single" w:color="000001" w:sz="2" w:space="0"/>
+            <w:right w:val="none" w:color="auto" w:sz="0" w:space="0"/>
+            <w:insideH w:val="single" w:color="000001" w:sz="2" w:space="0"/>
+            <w:insideV w:val="none" w:color="auto" w:sz="0" w:space="0"/>
+          </w:tblBorders>
+          <w:tblLayout w:type="fixed"/>
+          <w:tblCellMar>
+            <w:top w:w="55" w:type="dxa"/>
+            <w:left w:w="48" w:type="dxa"/>
+            <w:bottom w:w="55" w:type="dxa"/>
+            <w:right w:w="55" w:type="dxa"/>
+          </w:tblCellMar>
+        </w:tblPrEx>
+        <w:tc>
+          <w:tcPr>
+            <w:tcW w:w="2781" w:type="dxa"/>
+            <w:tcBorders>
+              <w:top w:val="single" w:color="000001" w:sz="2" w:space="0"/>
+              <w:left w:val="single" w:color="000001" w:sz="2" w:space="0"/>
+              <w:bottom w:val="single" w:color="000001" w:sz="2" w:space="0"/>
+              <w:insideH w:val="single" w:sz="2" w:space="0"/>
+            </w:tcBorders>
+            <w:shd w:val="clear" w:color="auto" w:fill="auto"/>
+            <w:tcMar>
+              <w:left w:w="48" w:type="dxa"/>
+            </w:tcMar>
+          </w:tcPr>
+          <w:p>
+            <w:pPr>
+              <w:pStyle w:val="9"/>
+              <w:jc w:val="both"/>
+            </w:pPr>
+          </w:p>
+        </w:tc>
+        <w:tc>
+          <w:tcPr>
+            <w:tcW w:w="6856" w:type="dxa"/>
+            <w:tcBorders>
+              <w:top w:val="single" w:color="000001" w:sz="2" w:space="0"/>
+              <w:left w:val="single" w:color="000001" w:sz="2" w:space="0"/>
+              <w:bottom w:val="single" w:color="000001" w:sz="2" w:space="0"/>
+              <w:right w:val="single" w:color="000001" w:sz="2" w:space="0"/>
+              <w:insideH w:val="single" w:sz="2" w:space="0"/>
+              <w:insideV w:val="single" w:sz="2" w:space="0"/>
+            </w:tcBorders>
+            <w:shd w:val="clear" w:color="auto" w:fill="auto"/>
+            <w:tcMar>
+              <w:left w:w="48" w:type="dxa"/>
+            </w:tcMar>
+          </w:tcPr>
+          <w:p>
+            <w:pPr>
+              <w:pStyle w:val="9"/>
+              <w:jc w:val="both"/>
+            </w:pPr>
+          </w:p>
+        </w:tc>
+      </w:tr>
+      <w:tr>
+        <w:tblPrEx>
+          <w:tblBorders>
+            <w:top w:val="single" w:color="000001" w:sz="2" w:space="0"/>
+            <w:left w:val="single" w:color="000001" w:sz="2" w:space="0"/>
+            <w:bottom w:val="single" w:color="000001" w:sz="2" w:space="0"/>
+            <w:right w:val="none" w:color="auto" w:sz="0" w:space="0"/>
+            <w:insideH w:val="single" w:color="000001" w:sz="2" w:space="0"/>
+            <w:insideV w:val="none" w:color="auto" w:sz="0" w:space="0"/>
+          </w:tblBorders>
+          <w:tblLayout w:type="fixed"/>
+          <w:tblCellMar>
+            <w:top w:w="55" w:type="dxa"/>
+            <w:left w:w="48" w:type="dxa"/>
+            <w:bottom w:w="55" w:type="dxa"/>
+            <w:right w:w="55" w:type="dxa"/>
+          </w:tblCellMar>
+        </w:tblPrEx>
+        <w:tc>
+          <w:tcPr>
+            <w:tcW w:w="2781" w:type="dxa"/>
+            <w:tcBorders>
+              <w:top w:val="single" w:color="000001" w:sz="2" w:space="0"/>
+              <w:left w:val="single" w:color="000001" w:sz="2" w:space="0"/>
+              <w:bottom w:val="single" w:color="000001" w:sz="2" w:space="0"/>
+              <w:insideH w:val="single" w:sz="2" w:space="0"/>
+            </w:tcBorders>
+            <w:shd w:val="clear" w:color="auto" w:fill="auto"/>
+            <w:tcMar>
+              <w:left w:w="48" w:type="dxa"/>
+            </w:tcMar>
+          </w:tcPr>
+          <w:p>
+            <w:pPr>
+              <w:pStyle w:val="9"/>
+              <w:jc w:val="both"/>
+            </w:pPr>
+          </w:p>
+        </w:tc>
+        <w:tc>
+          <w:tcPr>
+            <w:tcW w:w="6856" w:type="dxa"/>
+            <w:tcBorders>
+              <w:top w:val="single" w:color="000001" w:sz="2" w:space="0"/>
+              <w:left w:val="single" w:color="000001" w:sz="2" w:space="0"/>
+              <w:bottom w:val="single" w:color="000001" w:sz="2" w:space="0"/>
+              <w:right w:val="single" w:color="000001" w:sz="2" w:space="0"/>
+              <w:insideH w:val="single" w:sz="2" w:space="0"/>
+              <w:insideV w:val="single" w:sz="2" w:space="0"/>
+            </w:tcBorders>
+            <w:shd w:val="clear" w:color="auto" w:fill="auto"/>
+            <w:tcMar>
+              <w:left w:w="48" w:type="dxa"/>
+            </w:tcMar>
+          </w:tcPr>
+          <w:p>
+            <w:pPr>
+              <w:pStyle w:val="9"/>
+              <w:jc w:val="both"/>
+            </w:pPr>
+          </w:p>
+        </w:tc>
+      </w:tr>
+      <w:tr>
+        <w:tblPrEx>
+          <w:tblBorders>
+            <w:top w:val="single" w:color="000001" w:sz="2" w:space="0"/>
+            <w:left w:val="single" w:color="000001" w:sz="2" w:space="0"/>
+            <w:bottom w:val="single" w:color="000001" w:sz="2" w:space="0"/>
+            <w:right w:val="none" w:color="auto" w:sz="0" w:space="0"/>
+            <w:insideH w:val="single" w:color="000001" w:sz="2" w:space="0"/>
+            <w:insideV w:val="none" w:color="auto" w:sz="0" w:space="0"/>
+          </w:tblBorders>
+          <w:tblLayout w:type="fixed"/>
+          <w:tblCellMar>
+            <w:top w:w="55" w:type="dxa"/>
+            <w:left w:w="48" w:type="dxa"/>
+            <w:bottom w:w="55" w:type="dxa"/>
+            <w:right w:w="55" w:type="dxa"/>
+          </w:tblCellMar>
+        </w:tblPrEx>
+        <w:tc>
+          <w:tcPr>
+            <w:tcW w:w="2781" w:type="dxa"/>
+            <w:tcBorders>
+              <w:top w:val="single" w:color="000001" w:sz="2" w:space="0"/>
+              <w:left w:val="single" w:color="000001" w:sz="2" w:space="0"/>
+              <w:bottom w:val="single" w:color="000001" w:sz="2" w:space="0"/>
+              <w:insideH w:val="single" w:sz="2" w:space="0"/>
+            </w:tcBorders>
+            <w:shd w:val="clear" w:color="auto" w:fill="auto"/>
+            <w:tcMar>
+              <w:left w:w="48" w:type="dxa"/>
+            </w:tcMar>
+          </w:tcPr>
+          <w:p>
+            <w:pPr>
+              <w:pStyle w:val="9"/>
+              <w:jc w:val="both"/>
+            </w:pPr>
+          </w:p>
+        </w:tc>
+        <w:tc>
+          <w:tcPr>
+            <w:tcW w:w="6856" w:type="dxa"/>
+            <w:tcBorders>
+              <w:top w:val="single" w:color="000001" w:sz="2" w:space="0"/>
+              <w:left w:val="single" w:color="000001" w:sz="2" w:space="0"/>
+              <w:bottom w:val="single" w:color="000001" w:sz="2" w:space="0"/>
+              <w:right w:val="single" w:color="000001" w:sz="2" w:space="0"/>
+              <w:insideH w:val="single" w:sz="2" w:space="0"/>
+              <w:insideV w:val="single" w:sz="2" w:space="0"/>
+            </w:tcBorders>
+            <w:shd w:val="clear" w:color="auto" w:fill="auto"/>
+            <w:tcMar>
+              <w:left w:w="48" w:type="dxa"/>
+            </w:tcMar>
+          </w:tcPr>
+          <w:p>
+            <w:pPr>
+              <w:pStyle w:val="9"/>
+              <w:jc w:val="both"/>
+            </w:pPr>
+          </w:p>
+        </w:tc>
+      </w:tr>
+      <w:tr>
+        <w:tblPrEx>
+          <w:tblBorders>
+            <w:top w:val="single" w:color="000001" w:sz="2" w:space="0"/>
+            <w:left w:val="single" w:color="000001" w:sz="2" w:space="0"/>
+            <w:bottom w:val="single" w:color="000001" w:sz="2" w:space="0"/>
+            <w:right w:val="none" w:color="auto" w:sz="0" w:space="0"/>
+            <w:insideH w:val="single" w:color="000001" w:sz="2" w:space="0"/>
+            <w:insideV w:val="none" w:color="auto" w:sz="0" w:space="0"/>
+          </w:tblBorders>
+          <w:tblLayout w:type="fixed"/>
+          <w:tblCellMar>
+            <w:top w:w="55" w:type="dxa"/>
+            <w:left w:w="48" w:type="dxa"/>
+            <w:bottom w:w="55" w:type="dxa"/>
+            <w:right w:w="55" w:type="dxa"/>
+          </w:tblCellMar>
+        </w:tblPrEx>
+        <w:tc>
+          <w:tcPr>
+            <w:tcW w:w="2781" w:type="dxa"/>
+            <w:tcBorders>
+              <w:top w:val="single" w:color="000001" w:sz="2" w:space="0"/>
+              <w:left w:val="single" w:color="000001" w:sz="2" w:space="0"/>
+              <w:bottom w:val="single" w:color="000001" w:sz="2" w:space="0"/>
+              <w:insideH w:val="single" w:sz="2" w:space="0"/>
+            </w:tcBorders>
+            <w:shd w:val="clear" w:color="auto" w:fill="auto"/>
+            <w:tcMar>
+              <w:left w:w="48" w:type="dxa"/>
+            </w:tcMar>
+          </w:tcPr>
+          <w:p>
+            <w:pPr>
+              <w:pStyle w:val="9"/>
+              <w:jc w:val="both"/>
+            </w:pPr>
+          </w:p>
+        </w:tc>
+        <w:tc>
+          <w:tcPr>
+            <w:tcW w:w="6856" w:type="dxa"/>
+            <w:tcBorders>
+              <w:top w:val="single" w:color="000001" w:sz="2" w:space="0"/>
+              <w:left w:val="single" w:color="000001" w:sz="2" w:space="0"/>
+              <w:bottom w:val="single" w:color="000001" w:sz="2" w:space="0"/>
+              <w:right w:val="single" w:color="000001" w:sz="2" w:space="0"/>
+              <w:insideH w:val="single" w:sz="2" w:space="0"/>
+              <w:insideV w:val="single" w:sz="2" w:space="0"/>
+            </w:tcBorders>
+            <w:shd w:val="clear" w:color="auto" w:fill="auto"/>
+            <w:tcMar>
+              <w:left w:w="48" w:type="dxa"/>
+            </w:tcMar>
+          </w:tcPr>
+          <w:p>
+            <w:pPr>
+              <w:pStyle w:val="9"/>
+              <w:jc w:val="both"/>
+            </w:pPr>
+          </w:p>
+        </w:tc>
+      </w:tr>
+      <w:tr>
+        <w:tblPrEx>
+          <w:tblBorders>
+            <w:top w:val="single" w:color="000001" w:sz="2" w:space="0"/>
+            <w:left w:val="single" w:color="000001" w:sz="2" w:space="0"/>
+            <w:bottom w:val="single" w:color="000001" w:sz="2" w:space="0"/>
+            <w:right w:val="none" w:color="auto" w:sz="0" w:space="0"/>
+            <w:insideH w:val="single" w:color="000001" w:sz="2" w:space="0"/>
+            <w:insideV w:val="none" w:color="auto" w:sz="0" w:space="0"/>
+          </w:tblBorders>
+          <w:tblLayout w:type="fixed"/>
+          <w:tblCellMar>
+            <w:top w:w="55" w:type="dxa"/>
+            <w:left w:w="48" w:type="dxa"/>
+            <w:bottom w:w="55" w:type="dxa"/>
+            <w:right w:w="55" w:type="dxa"/>
+          </w:tblCellMar>
+        </w:tblPrEx>
+        <w:tc>
+          <w:tcPr>
+            <w:tcW w:w="2781" w:type="dxa"/>
+            <w:tcBorders>
+              <w:top w:val="single" w:color="000001" w:sz="2" w:space="0"/>
+              <w:left w:val="single" w:color="000001" w:sz="2" w:space="0"/>
+              <w:bottom w:val="single" w:color="000001" w:sz="2" w:space="0"/>
+              <w:insideH w:val="single" w:sz="2" w:space="0"/>
+            </w:tcBorders>
+            <w:shd w:val="clear" w:color="auto" w:fill="auto"/>
+            <w:tcMar>
+              <w:left w:w="48" w:type="dxa"/>
+            </w:tcMar>
+          </w:tcPr>
+          <w:p>
+            <w:pPr>
+              <w:pStyle w:val="9"/>
+              <w:jc w:val="both"/>
+            </w:pPr>
+          </w:p>
+        </w:tc>
+        <w:tc>
+          <w:tcPr>
+            <w:tcW w:w="6856" w:type="dxa"/>
+            <w:tcBorders>
+              <w:top w:val="single" w:color="000001" w:sz="2" w:space="0"/>
+              <w:left w:val="single" w:color="000001" w:sz="2" w:space="0"/>
+              <w:bottom w:val="single" w:color="000001" w:sz="2" w:space="0"/>
+              <w:right w:val="single" w:color="000001" w:sz="2" w:space="0"/>
+              <w:insideH w:val="single" w:sz="2" w:space="0"/>
+              <w:insideV w:val="single" w:sz="2" w:space="0"/>
+            </w:tcBorders>
+            <w:shd w:val="clear" w:color="auto" w:fill="auto"/>
+            <w:tcMar>
+              <w:left w:w="48" w:type="dxa"/>
+            </w:tcMar>
+          </w:tcPr>
+          <w:p>
+            <w:pPr>
+              <w:pStyle w:val="9"/>
+              <w:jc w:val="both"/>
+            </w:pPr>
+          </w:p>
+        </w:tc>
+      </w:tr>
+      <w:tr>
+        <w:tblPrEx>
+          <w:tblBorders>
+            <w:top w:val="single" w:color="000001" w:sz="2" w:space="0"/>
+            <w:left w:val="single" w:color="000001" w:sz="2" w:space="0"/>
+            <w:bottom w:val="single" w:color="000001" w:sz="2" w:space="0"/>
+            <w:right w:val="none" w:color="auto" w:sz="0" w:space="0"/>
+            <w:insideH w:val="single" w:color="000001" w:sz="2" w:space="0"/>
+            <w:insideV w:val="none" w:color="auto" w:sz="0" w:space="0"/>
+          </w:tblBorders>
+          <w:tblLayout w:type="fixed"/>
+          <w:tblCellMar>
+            <w:top w:w="55" w:type="dxa"/>
+            <w:left w:w="48" w:type="dxa"/>
+            <w:bottom w:w="55" w:type="dxa"/>
+            <w:right w:w="55" w:type="dxa"/>
+          </w:tblCellMar>
+        </w:tblPrEx>
+        <w:tc>
+          <w:tcPr>
+            <w:tcW w:w="2781" w:type="dxa"/>
+            <w:tcBorders>
+              <w:top w:val="single" w:color="000001" w:sz="2" w:space="0"/>
+              <w:left w:val="single" w:color="000001" w:sz="2" w:space="0"/>
+              <w:bottom w:val="single" w:color="000001" w:sz="2" w:space="0"/>
+              <w:insideH w:val="single" w:sz="2" w:space="0"/>
+            </w:tcBorders>
+            <w:shd w:val="clear" w:color="auto" w:fill="auto"/>
+            <w:tcMar>
+              <w:left w:w="48" w:type="dxa"/>
+            </w:tcMar>
+          </w:tcPr>
+          <w:p>
+            <w:pPr>
+              <w:pStyle w:val="9"/>
+              <w:jc w:val="both"/>
+            </w:pPr>
+          </w:p>
+        </w:tc>
+        <w:tc>
+          <w:tcPr>
+            <w:tcW w:w="6856" w:type="dxa"/>
+            <w:tcBorders>
+              <w:top w:val="single" w:color="000001" w:sz="2" w:space="0"/>
+              <w:left w:val="single" w:color="000001" w:sz="2" w:space="0"/>
+              <w:bottom w:val="single" w:color="000001" w:sz="2" w:space="0"/>
+              <w:right w:val="single" w:color="000001" w:sz="2" w:space="0"/>
+              <w:insideH w:val="single" w:sz="2" w:space="0"/>
+              <w:insideV w:val="single" w:sz="2" w:space="0"/>
+            </w:tcBorders>
+            <w:shd w:val="clear" w:color="auto" w:fill="auto"/>
+            <w:tcMar>
+              <w:left w:w="48" w:type="dxa"/>
+            </w:tcMar>
+          </w:tcPr>
+          <w:p>
+            <w:pPr>
+              <w:pStyle w:val="9"/>
+              <w:jc w:val="both"/>
+            </w:pPr>
+          </w:p>
+        </w:tc>
+      </w:tr>
+      <w:tr>
+        <w:tblPrEx>
+          <w:tblBorders>
+            <w:top w:val="single" w:color="000001" w:sz="2" w:space="0"/>
+            <w:left w:val="single" w:color="000001" w:sz="2" w:space="0"/>
+            <w:bottom w:val="single" w:color="000001" w:sz="2" w:space="0"/>
+            <w:right w:val="none" w:color="auto" w:sz="0" w:space="0"/>
+            <w:insideH w:val="single" w:color="000001" w:sz="2" w:space="0"/>
+            <w:insideV w:val="none" w:color="auto" w:sz="0" w:space="0"/>
+          </w:tblBorders>
+          <w:tblLayout w:type="fixed"/>
+          <w:tblCellMar>
+            <w:top w:w="55" w:type="dxa"/>
+            <w:left w:w="48" w:type="dxa"/>
+            <w:bottom w:w="55" w:type="dxa"/>
+            <w:right w:w="55" w:type="dxa"/>
+          </w:tblCellMar>
+        </w:tblPrEx>
+        <w:tc>
+          <w:tcPr>
+            <w:tcW w:w="2781" w:type="dxa"/>
+            <w:tcBorders>
+              <w:top w:val="single" w:color="000001" w:sz="2" w:space="0"/>
+              <w:left w:val="single" w:color="000001" w:sz="2" w:space="0"/>
+              <w:bottom w:val="single" w:color="000001" w:sz="2" w:space="0"/>
+              <w:insideH w:val="single" w:sz="2" w:space="0"/>
+            </w:tcBorders>
+            <w:shd w:val="clear" w:color="auto" w:fill="auto"/>
+            <w:tcMar>
+              <w:left w:w="48" w:type="dxa"/>
+            </w:tcMar>
+          </w:tcPr>
+          <w:p>
+            <w:pPr>
+              <w:pStyle w:val="9"/>
+              <w:jc w:val="both"/>
+            </w:pPr>
+          </w:p>
+        </w:tc>
+        <w:tc>
+          <w:tcPr>
+            <w:tcW w:w="6856" w:type="dxa"/>
+            <w:tcBorders>
+              <w:top w:val="single" w:color="000001" w:sz="2" w:space="0"/>
+              <w:left w:val="single" w:color="000001" w:sz="2" w:space="0"/>
+              <w:bottom w:val="single" w:color="000001" w:sz="2" w:space="0"/>
+              <w:right w:val="single" w:color="000001" w:sz="2" w:space="0"/>
+              <w:insideH w:val="single" w:sz="2" w:space="0"/>
+              <w:insideV w:val="single" w:sz="2" w:space="0"/>
+            </w:tcBorders>
+            <w:shd w:val="clear" w:color="auto" w:fill="auto"/>
+            <w:tcMar>
+              <w:left w:w="48" w:type="dxa"/>
+            </w:tcMar>
+          </w:tcPr>
+          <w:p>
+            <w:pPr>
+              <w:pStyle w:val="9"/>
+              <w:jc w:val="both"/>
+            </w:pPr>
+          </w:p>
+        </w:tc>
+      </w:tr>
+      <w:tr>
+        <w:tblPrEx>
+          <w:tblBorders>
+            <w:top w:val="single" w:color="000001" w:sz="2" w:space="0"/>
+            <w:left w:val="single" w:color="000001" w:sz="2" w:space="0"/>
+            <w:bottom w:val="single" w:color="000001" w:sz="2" w:space="0"/>
+            <w:right w:val="none" w:color="auto" w:sz="0" w:space="0"/>
+            <w:insideH w:val="single" w:color="000001" w:sz="2" w:space="0"/>
+            <w:insideV w:val="none" w:color="auto" w:sz="0" w:space="0"/>
+          </w:tblBorders>
+          <w:tblLayout w:type="fixed"/>
+          <w:tblCellMar>
+            <w:top w:w="55" w:type="dxa"/>
+            <w:left w:w="48" w:type="dxa"/>
+            <w:bottom w:w="55" w:type="dxa"/>
+            <w:right w:w="55" w:type="dxa"/>
+          </w:tblCellMar>
+        </w:tblPrEx>
+        <w:tc>
+          <w:tcPr>
+            <w:tcW w:w="2781" w:type="dxa"/>
+            <w:tcBorders>
+              <w:top w:val="single" w:color="000001" w:sz="2" w:space="0"/>
+              <w:left w:val="single" w:color="000001" w:sz="2" w:space="0"/>
+              <w:bottom w:val="single" w:color="000001" w:sz="2" w:space="0"/>
+              <w:insideH w:val="single" w:sz="2" w:space="0"/>
+            </w:tcBorders>
+            <w:shd w:val="clear" w:color="auto" w:fill="auto"/>
+            <w:tcMar>
+              <w:left w:w="48" w:type="dxa"/>
+            </w:tcMar>
+          </w:tcPr>
+          <w:p>
+            <w:pPr>
+              <w:pStyle w:val="9"/>
+              <w:jc w:val="both"/>
+            </w:pPr>
+          </w:p>
+        </w:tc>
+        <w:tc>
+          <w:tcPr>
+            <w:tcW w:w="6856" w:type="dxa"/>
+            <w:tcBorders>
+              <w:top w:val="single" w:color="000001" w:sz="2" w:space="0"/>
+              <w:left w:val="single" w:color="000001" w:sz="2" w:space="0"/>
+              <w:bottom w:val="single" w:color="000001" w:sz="2" w:space="0"/>
+              <w:right w:val="single" w:color="000001" w:sz="2" w:space="0"/>
+              <w:insideH w:val="single" w:sz="2" w:space="0"/>
+              <w:insideV w:val="single" w:sz="2" w:space="0"/>
+            </w:tcBorders>
+            <w:shd w:val="clear" w:color="auto" w:fill="auto"/>
+            <w:tcMar>
+              <w:left w:w="48" w:type="dxa"/>
+            </w:tcMar>
+          </w:tcPr>
+          <w:p>
+            <w:pPr>
+              <w:pStyle w:val="9"/>
+              <w:jc w:val="both"/>
+            </w:pPr>
+          </w:p>
+        </w:tc>
+      </w:tr>
+      <w:tr>
+        <w:tblPrEx>
+          <w:tblBorders>
+            <w:top w:val="single" w:color="000001" w:sz="2" w:space="0"/>
+            <w:left w:val="single" w:color="000001" w:sz="2" w:space="0"/>
+            <w:bottom w:val="single" w:color="000001" w:sz="2" w:space="0"/>
+            <w:right w:val="none" w:color="auto" w:sz="0" w:space="0"/>
+            <w:insideH w:val="single" w:color="000001" w:sz="2" w:space="0"/>
+            <w:insideV w:val="none" w:color="auto" w:sz="0" w:space="0"/>
+          </w:tblBorders>
+          <w:tblLayout w:type="fixed"/>
+          <w:tblCellMar>
+            <w:top w:w="55" w:type="dxa"/>
+            <w:left w:w="48" w:type="dxa"/>
+            <w:bottom w:w="55" w:type="dxa"/>
+            <w:right w:w="55" w:type="dxa"/>
+          </w:tblCellMar>
+        </w:tblPrEx>
+        <w:tc>
+          <w:tcPr>
+            <w:tcW w:w="2781" w:type="dxa"/>
+            <w:tcBorders>
               <w:top w:val="single" w:color="000001" w:sz="2" w:space="0"/>
               <w:left w:val="single" w:color="000001" w:sz="2" w:space="0"/>
               <w:bottom w:val="single" w:color="000001" w:sz="2" w:space="0"/>
@@ -1416,6 +2108,463 @@
       <w:pPr>
         <w:jc w:val="both"/>
       </w:pPr>
+    </w:p>
+    <w:p>
+      <w:pPr>
+        <w:jc w:val="both"/>
+      </w:pPr>
+    </w:p>
+    <w:p>
+      <w:pPr>
+        <w:jc w:val="both"/>
+      </w:pPr>
+    </w:p>
+    <w:p>
+      <w:pPr>
+        <w:jc w:val="both"/>
+      </w:pPr>
+    </w:p>
+    <w:p>
+      <w:pPr>
+        <w:jc w:val="both"/>
+      </w:pPr>
+    </w:p>
+    <w:p>
+      <w:pPr>
+        <w:jc w:val="both"/>
+        <w:sectPr>
+          <w:pgSz w:w="11906" w:h="16838"/>
+          <w:pgMar w:top="1134" w:right="1134" w:bottom="1134" w:left="1134" w:header="0" w:footer="0" w:gutter="0"/>
+          <w:pgNumType w:fmt="decimal"/>
+          <w:formProt w:val="0"/>
+          <w:docGrid w:linePitch="240" w:charSpace="-6145"/>
+        </w:sectPr>
+      </w:pPr>
+    </w:p>
+    <w:p>
+      <w:pPr>
+        <w:ind w:left="4900" w:leftChars="0" w:firstLine="700" w:firstLineChars="0"/>
+        <w:jc w:val="both"/>
+        <w:rPr>
+          <w:sz w:val="24"/>
+        </w:rPr>
+      </w:pPr>
+      <w:r>
+        <w:rPr>
+          <w:sz w:val="24"/>
+        </w:rPr>
+        <w:pict>
+          <v:rect id="_x0000_s2058" o:spid="_x0000_s2058" o:spt="1" style="position:absolute;left:0pt;margin-left:186.95pt;margin-top:47.35pt;height:38.2pt;width:71.2pt;z-index:251696128;mso-width-relative:page;mso-height-relative:page;" fillcolor="#FFFFFF" filled="t" stroked="f" coordsize="21600,21600">
+            <v:path/>
+            <v:fill on="t" focussize="0,0"/>
+            <v:stroke on="f"/>
+            <v:imagedata o:title=""/>
+            <o:lock v:ext="edit" aspectratio="f"/>
+            <v:textbox>
+              <w:txbxContent>
+                <w:p>
+                  <w:pPr>
+                    <w:jc w:val="center"/>
+                    <w:rPr>
+                      <w:rFonts w:hint="default"/>
+                      <w:lang w:val="fr"/>
+                    </w:rPr>
+                  </w:pPr>
+                  <w:r>
+                    <w:rPr>
+                      <w:rFonts w:hint="default"/>
+                      <w:lang w:val="fr"/>
+                    </w:rPr>
+                    <w:t>Événement d’entrée</w:t>
+                  </w:r>
+                </w:p>
+              </w:txbxContent>
+            </v:textbox>
+          </v:rect>
+        </w:pict>
+      </w:r>
+      <w:r>
+        <w:rPr>
+          <w:sz w:val="24"/>
+        </w:rPr>
+        <w:drawing>
+          <wp:inline distT="0" distB="0" distL="114300" distR="114300">
+            <wp:extent cx="819150" cy="891540"/>
+            <wp:effectExtent l="0" t="0" r="0" b="3810"/>
+            <wp:docPr id="1" name="Picture 1" descr="user"/>
+            <wp:cNvGraphicFramePr>
+              <a:graphicFrameLocks xmlns:a="http://schemas.openxmlformats.org/drawingml/2006/main" noChangeAspect="1"/>
+            </wp:cNvGraphicFramePr>
+            <a:graphic xmlns:a="http://schemas.openxmlformats.org/drawingml/2006/main">
+              <a:graphicData uri="http://schemas.openxmlformats.org/drawingml/2006/picture">
+                <pic:pic xmlns:pic="http://schemas.openxmlformats.org/drawingml/2006/picture">
+                  <pic:nvPicPr>
+                    <pic:cNvPr id="1" name="Picture 1" descr="user"/>
+                    <pic:cNvPicPr>
+                      <a:picLocks noChangeAspect="1"/>
+                    </pic:cNvPicPr>
+                  </pic:nvPicPr>
+                  <pic:blipFill>
+                    <a:blip r:embed="rId4"/>
+                    <a:stretch>
+                      <a:fillRect/>
+                    </a:stretch>
+                  </pic:blipFill>
+                  <pic:spPr>
+                    <a:xfrm>
+                      <a:off x="0" y="0"/>
+                      <a:ext cx="819150" cy="891540"/>
+                    </a:xfrm>
+                    <a:prstGeom prst="rect">
+                      <a:avLst/>
+                    </a:prstGeom>
+                  </pic:spPr>
+                </pic:pic>
+              </a:graphicData>
+            </a:graphic>
+          </wp:inline>
+        </w:drawing>
+      </w:r>
+    </w:p>
+    <w:p>
+      <w:pPr>
+        <w:jc w:val="both"/>
+        <w:sectPr>
+          <w:pgSz w:w="11906" w:h="16838"/>
+          <w:pgMar w:top="1134" w:right="1134" w:bottom="1134" w:left="1134" w:header="0" w:footer="0" w:gutter="0"/>
+          <w:pgNumType w:fmt="decimal"/>
+          <w:formProt w:val="0"/>
+          <w:docGrid w:linePitch="240" w:charSpace="-6145"/>
+        </w:sectPr>
+      </w:pPr>
+      <w:r>
+        <w:rPr>
+          <w:sz w:val="24"/>
+        </w:rPr>
+        <w:pict>
+          <v:rect id="_x0000_s2063" o:spid="_x0000_s2063" o:spt="1" style="position:absolute;left:0pt;margin-left:105.15pt;margin-top:111.1pt;height:21.7pt;width:59.3pt;z-index:251699200;mso-width-relative:page;mso-height-relative:page;" fillcolor="#FFFFFF" filled="t" stroked="f" coordsize="21600,21600">
+            <v:path/>
+            <v:fill on="t" focussize="0,0"/>
+            <v:stroke on="f"/>
+            <v:imagedata o:title=""/>
+            <o:lock v:ext="edit" aspectratio="f"/>
+            <v:textbox>
+              <w:txbxContent>
+                <w:p>
+                  <w:pPr>
+                    <w:jc w:val="center"/>
+                    <w:rPr>
+                      <w:rFonts w:hint="default"/>
+                      <w:lang w:val="fr"/>
+                    </w:rPr>
+                  </w:pPr>
+                  <w:r>
+                    <w:rPr>
+                      <w:rFonts w:hint="default"/>
+                      <w:lang w:val="fr"/>
+                    </w:rPr>
+                    <w:t>Données</w:t>
+                  </w:r>
+                </w:p>
+              </w:txbxContent>
+            </v:textbox>
+          </v:rect>
+        </w:pict>
+      </w:r>
+      <w:r>
+        <w:rPr>
+          <w:sz w:val="24"/>
+        </w:rPr>
+        <w:pict>
+          <v:rect id="_x0000_s2062" o:spid="_x0000_s2062" o:spt="1" style="position:absolute;left:0pt;margin-left:50.5pt;margin-top:69.1pt;height:18.75pt;width:63.65pt;z-index:251698176;mso-width-relative:page;mso-height-relative:page;" fillcolor="#FFFFFF" filled="t" stroked="f" coordsize="21600,21600">
+            <v:path/>
+            <v:fill on="t" focussize="0,0"/>
+            <v:stroke on="f"/>
+            <v:imagedata o:title=""/>
+            <o:lock v:ext="edit" aspectratio="f"/>
+            <v:textbox>
+              <w:txbxContent>
+                <w:p>
+                  <w:pPr>
+                    <w:jc w:val="center"/>
+                    <w:rPr>
+                      <w:rFonts w:hint="default"/>
+                      <w:lang w:val="fr"/>
+                    </w:rPr>
+                  </w:pPr>
+                  <w:r>
+                    <w:rPr>
+                      <w:rFonts w:hint="default"/>
+                      <w:lang w:val="fr"/>
+                    </w:rPr>
+                    <w:t>Demande</w:t>
+                  </w:r>
+                </w:p>
+              </w:txbxContent>
+            </v:textbox>
+          </v:rect>
+        </w:pict>
+      </w:r>
+      <w:r>
+        <w:rPr>
+          <w:sz w:val="24"/>
+        </w:rPr>
+        <w:pict>
+          <v:rect id="_x0000_s2061" o:spid="_x0000_s2061" o:spt="1" style="position:absolute;left:0pt;margin-left:304.7pt;margin-top:72.85pt;height:30pt;width:66.75pt;z-index:251697152;mso-width-relative:page;mso-height-relative:page;" fillcolor="#FFFFFF" filled="t" stroked="f" coordsize="21600,21600">
+            <v:path/>
+            <v:fill on="t" focussize="0,0"/>
+            <v:stroke on="f"/>
+            <v:imagedata o:title=""/>
+            <o:lock v:ext="edit" aspectratio="f"/>
+            <v:textbox>
+              <w:txbxContent>
+                <w:p>
+                  <w:pPr>
+                    <w:jc w:val="center"/>
+                    <w:rPr>
+                      <w:rFonts w:hint="default"/>
+                      <w:lang w:val="fr"/>
+                    </w:rPr>
+                  </w:pPr>
+                  <w:r>
+                    <w:rPr>
+                      <w:rFonts w:hint="default"/>
+                      <w:lang w:val="fr"/>
+                    </w:rPr>
+                    <w:t>Réponse</w:t>
+                  </w:r>
+                </w:p>
+              </w:txbxContent>
+            </v:textbox>
+          </v:rect>
+        </w:pict>
+      </w:r>
+      <w:r>
+        <w:rPr>
+          <w:sz w:val="24"/>
+        </w:rPr>
+        <w:pict>
+          <v:shape id="_x0000_s2057" o:spid="_x0000_s2057" o:spt="32" type="#_x0000_t32" style="position:absolute;left:0pt;margin-left:236.45pt;margin-top:103.6pt;height:35.25pt;width:19.5pt;z-index:251695104;mso-width-relative:page;mso-height-relative:page;" filled="f" stroked="t" coordsize="21600,21600">
+            <v:path arrowok="t"/>
+            <v:fill on="f" focussize="0,0"/>
+            <v:stroke color="#8EB4E3" endarrow="open"/>
+            <v:imagedata o:title=""/>
+            <o:lock v:ext="edit" aspectratio="f"/>
+          </v:shape>
+        </w:pict>
+      </w:r>
+      <w:r>
+        <w:rPr>
+          <w:sz w:val="24"/>
+        </w:rPr>
+        <w:pict>
+          <v:shape id="_x0000_s2054" o:spid="_x0000_s2054" o:spt="68" type="#_x0000_t68" style="position:absolute;left:0pt;flip:y;margin-left:263.3pt;margin-top:-13.8pt;height:62.5pt;width:6.3pt;rotation:-3473408f;z-index:251687936;mso-width-relative:page;mso-height-relative:page;" fillcolor="#8EB4E3" filled="t" stroked="t" coordsize="21600,21600" adj="5400,5400">
+            <v:path/>
+            <v:fill on="t" color2="#FFFFFF" focussize="0,0"/>
+            <v:stroke color="#000000" joinstyle="miter"/>
+            <v:imagedata o:title=""/>
+            <o:lock v:ext="edit" aspectratio="f"/>
+          </v:shape>
+        </w:pict>
+      </w:r>
+      <w:r>
+        <w:rPr>
+          <w:sz w:val="24"/>
+        </w:rPr>
+        <w:pict>
+          <v:shape id="_x0000_s2053" o:spid="_x0000_s2053" o:spt="68" type="#_x0000_t68" style="position:absolute;left:0pt;margin-left:291.95pt;margin-top:40pt;height:82.45pt;width:8.35pt;z-index:251672576;mso-width-relative:page;mso-height-relative:page;" fillcolor="#8EB4E3" filled="t" stroked="t" coordsize="21600,21600" adj="5400,5400">
+            <v:path/>
+            <v:fill on="t" focussize="0,0"/>
+            <v:stroke color="#000000"/>
+            <v:imagedata o:title=""/>
+            <o:lock v:ext="edit" aspectratio="f"/>
+          </v:shape>
+        </w:pict>
+      </w:r>
+      <w:r>
+        <w:rPr>
+          <w:sz w:val="24"/>
+        </w:rPr>
+        <w:pict>
+          <v:shape id="_x0000_s2050" o:spid="_x0000_s2050" o:spt="32" type="#_x0000_t32" style="position:absolute;left:0pt;flip:y;margin-left:83.45pt;margin-top:74.35pt;height:52.5pt;width:60.75pt;z-index:251671552;mso-width-relative:page;mso-height-relative:page;" filled="f" stroked="t" coordsize="21600,21600">
+            <v:path arrowok="t"/>
+            <v:fill on="f" focussize="0,0"/>
+            <v:stroke color="#8EB4E3" endarrow="open"/>
+            <v:imagedata o:title=""/>
+            <o:lock v:ext="edit" aspectratio="f"/>
+          </v:shape>
+        </w:pict>
+      </w:r>
+      <w:r>
+        <w:rPr>
+          <w:sz w:val="24"/>
+        </w:rPr>
+        <w:pict>
+          <v:shape id="_x0000_s2064" o:spid="_x0000_s2064" o:spt="32" type="#_x0000_t32" style="position:absolute;left:0pt;flip:x;margin-left:69.95pt;margin-top:65.35pt;height:61.8pt;width:71.25pt;z-index:251664384;mso-width-relative:page;mso-height-relative:page;" filled="f" stroked="t" coordsize="21600,21600">
+            <v:path arrowok="t"/>
+            <v:fill on="f" focussize="0,0"/>
+            <v:stroke color="#8EB4E3" endarrow="open"/>
+            <v:imagedata o:title=""/>
+            <o:lock v:ext="edit" aspectratio="f"/>
+          </v:shape>
+        </w:pict>
+      </w:r>
+      <w:r>
+        <w:rPr>
+          <w:sz w:val="24"/>
+        </w:rPr>
+        <w:pict>
+          <v:roundrect id="_x0000_s2065" o:spid="_x0000_s2065" o:spt="2" style="position:absolute;left:0pt;margin-left:45.6pt;margin-top:137.8pt;height:58.5pt;width:92.3pt;z-index:251663360;mso-width-relative:page;mso-height-relative:page;" fillcolor="#77933C" filled="t" stroked="t" coordsize="21600,21600" arcsize="0.166666666666667">
+            <v:path/>
+            <v:fill on="t" color2="#FFFFFF" focussize="0,0"/>
+            <v:stroke color="#92D050"/>
+            <v:imagedata o:title=""/>
+            <o:lock v:ext="edit" aspectratio="f"/>
+            <v:textbox>
+              <w:txbxContent>
+                <w:p>
+                  <w:pPr>
+                    <w:jc w:val="center"/>
+                    <w:rPr>
+                      <w:rFonts w:hint="default"/>
+                      <w:lang w:val="fr"/>
+                    </w:rPr>
+                  </w:pPr>
+                </w:p>
+                <w:p>
+                  <w:pPr>
+                    <w:jc w:val="center"/>
+                    <w:rPr>
+                      <w:rFonts w:hint="default"/>
+                      <w:lang w:val="fr"/>
+                    </w:rPr>
+                  </w:pPr>
+                  <w:r>
+                    <w:rPr>
+                      <w:rFonts w:hint="default" w:ascii="Times New Roman" w:hAnsi="Times New Roman" w:cs="Times New Roman"/>
+                      <w:color w:val="FFFFFF" w:themeColor="background1"/>
+                      <w:sz w:val="28"/>
+                      <w:szCs w:val="28"/>
+                      <w:lang w:val="fr"/>
+                    </w:rPr>
+                    <w:t>Modèle</w:t>
+                  </w:r>
+                </w:p>
+              </w:txbxContent>
+            </v:textbox>
+          </v:roundrect>
+        </w:pict>
+      </w:r>
+      <w:r>
+        <w:rPr>
+          <w:sz w:val="24"/>
+        </w:rPr>
+        <w:pict>
+          <v:roundrect id="_x0000_s2066" o:spid="_x0000_s2066" o:spt="2" style="position:absolute;left:0pt;margin-left:233.85pt;margin-top:142.3pt;height:58.5pt;width:79.55pt;z-index:251661312;mso-width-relative:page;mso-height-relative:page;" fillcolor="#E46C0A" filled="t" stroked="t" coordsize="21600,21600" arcsize="0.166666666666667">
+            <v:path/>
+            <v:fill on="t" color2="#FFFFFF" focussize="0,0"/>
+            <v:stroke color="#000000"/>
+            <v:imagedata o:title=""/>
+            <o:lock v:ext="edit" aspectratio="f"/>
+            <v:textbox>
+              <w:txbxContent>
+                <w:p>
+                  <w:pPr>
+                    <w:jc w:val="center"/>
+                    <w:rPr>
+                      <w:rFonts w:hint="default"/>
+                      <w:lang w:val="fr"/>
+                    </w:rPr>
+                  </w:pPr>
+                </w:p>
+                <w:p>
+                  <w:pPr>
+                    <w:jc w:val="center"/>
+                    <w:rPr>
+                      <w:rFonts w:hint="default"/>
+                      <w:lang w:val="fr"/>
+                    </w:rPr>
+                  </w:pPr>
+                  <w:r>
+                    <w:rPr>
+                      <w:rFonts w:hint="default" w:ascii="Times New Roman" w:hAnsi="Times New Roman" w:cs="Times New Roman"/>
+                      <w:sz w:val="28"/>
+                      <w:szCs w:val="28"/>
+                      <w:lang w:val="fr"/>
+                    </w:rPr>
+                    <w:t>Vue</w:t>
+                  </w:r>
+                </w:p>
+              </w:txbxContent>
+            </v:textbox>
+          </v:roundrect>
+        </w:pict>
+      </w:r>
+      <w:r>
+        <w:rPr>
+          <w:sz w:val="24"/>
+        </w:rPr>
+        <w:pict>
+          <v:roundrect id="_x0000_s2067" o:spid="_x0000_s2067" o:spt="2" style="position:absolute;left:0pt;margin-left:148.35pt;margin-top:37.3pt;height:58.5pt;width:97.5pt;z-index:251659264;mso-width-relative:page;mso-height-relative:page;" fillcolor="#0070C0" filled="t" stroked="t" coordsize="21600,21600" arcsize="0.166666666666667">
+            <v:path/>
+            <v:fill on="t" focussize="0,0"/>
+            <v:stroke color="#000000"/>
+            <v:imagedata o:title=""/>
+            <o:lock v:ext="edit" aspectratio="f"/>
+            <v:textbox>
+              <w:txbxContent>
+                <w:p>
+                  <w:pPr>
+                    <w:jc w:val="center"/>
+                    <w:rPr>
+                      <w:rFonts w:hint="default"/>
+                      <w:lang w:val="fr"/>
+                    </w:rPr>
+                  </w:pPr>
+                </w:p>
+                <w:p>
+                  <w:pPr>
+                    <w:jc w:val="center"/>
+                    <w:rPr>
+                      <w:rFonts w:hint="default"/>
+                      <w:lang w:val="fr"/>
+                    </w:rPr>
+                  </w:pPr>
+                  <w:r>
+                    <w:rPr>
+                      <w:rFonts w:hint="default" w:ascii="Times New Roman" w:hAnsi="Times New Roman" w:cs="Times New Roman"/>
+                      <w:color w:val="FFFFFF" w:themeColor="background1"/>
+                      <w:sz w:val="28"/>
+                      <w:szCs w:val="28"/>
+                      <w:lang w:val="fr"/>
+                    </w:rPr>
+                    <w:t>Contrôleur</w:t>
+                  </w:r>
+                </w:p>
+              </w:txbxContent>
+            </v:textbox>
+          </v:roundrect>
+        </w:pict>
+      </w:r>
+    </w:p>
+    <w:p>
+      <w:pPr>
+        <w:jc w:val="both"/>
+      </w:pPr>
+      <w:r>
+        <w:rPr>
+          <w:sz w:val="24"/>
+        </w:rPr>
+        <w:pict>
+          <v:roundrect id="_x0000_s2068" o:spid="_x0000_s2068" o:spt="2" style="position:absolute;left:0pt;margin-left:19.35pt;margin-top:39pt;height:8.25pt;width:20.25pt;z-index:251658240;mso-width-relative:page;mso-height-relative:page;" fillcolor="#FFFFFF" filled="t" stroked="t" coordsize="21600,21600" arcsize="0.166666666666667">
+            <v:path/>
+            <v:fill on="t" focussize="0,0"/>
+            <v:stroke color="#000000"/>
+            <v:imagedata o:title=""/>
+            <o:lock v:ext="edit" aspectratio="f"/>
+          </v:roundrect>
+        </w:pict>
+      </w:r>
     </w:p>
     <w:sectPr>
       <w:pgSz w:w="11906" w:h="16838"/>
@@ -1433,7 +2582,7 @@
   <w:docDefaults>
     <w:rPrDefault>
       <w:rPr>
-        <w:rFonts w:ascii="Liberation Serif" w:hAnsi="Liberation Serif" w:eastAsia="Noto Sans CJK SC Regular" w:cs="FreeSans"/>
+        <w:rFonts w:ascii="Times New Roman" w:hAnsi="Times New Roman" w:eastAsia="SimSun" w:cs="Times New Roman"/>
       </w:rPr>
     </w:rPrDefault>
   </w:docDefaults>
@@ -2089,7 +3238,24 @@
 <s:customData xmlns="http://www.wps.cn/officeDocument/2013/wpsCustomData" xmlns:s="http://www.wps.cn/officeDocument/2013/wpsCustomData">
   <customSectProps>
     <customSectPr/>
+    <customSectPr/>
+    <customSectPr/>
   </customSectProps>
+  <customShpExts>
+    <customShpInfo spid="_x0000_s2058"/>
+    <customShpInfo spid="_x0000_s2063"/>
+    <customShpInfo spid="_x0000_s2062"/>
+    <customShpInfo spid="_x0000_s2061"/>
+    <customShpInfo spid="_x0000_s2057"/>
+    <customShpInfo spid="_x0000_s2054"/>
+    <customShpInfo spid="_x0000_s2053"/>
+    <customShpInfo spid="_x0000_s2050"/>
+    <customShpInfo spid="_x0000_s2064"/>
+    <customShpInfo spid="_x0000_s2065"/>
+    <customShpInfo spid="_x0000_s2066"/>
+    <customShpInfo spid="_x0000_s2067"/>
+    <customShpInfo spid="_x0000_s2068"/>
+  </customShpExts>
 </s:customData>
 </file>
 

</xml_diff>